<commit_message>
Typescript Assign 2 last ques done
</commit_message>
<xml_diff>
--- a/ES6 and Typescript/ES6_TypeScript_assignments_2.docx
+++ b/ES6 and Typescript/ES6_TypeScript_assignments_2.docx
@@ -2843,6 +2843,3720 @@
       <w:bookmarkEnd w:id="0"/>
       <w:r>
         <w:t>Note that one user can belong to a single chat room only. Now you need to find out how you will hold this data using Set &amp; Map data structures. Also add functionality to get list of all users from a specific chatroom &amp; listing down all message from a chatroom.</w:t>
+      </w:r>
+    </w:p>
+    <w:p>
+      <w:pPr>
+        <w:pStyle w:val="ListParagraph"/>
+        <w:numPr>
+          <w:ilvl w:val="0"/>
+          <w:numId w:val="1"/>
+        </w:numPr>
+        <w:shd w:val="clear" w:color="auto" w:fill="FFFFFE"/>
+        <w:spacing w:after="0" w:line="238" w:lineRule="atLeast"/>
+        <w:rPr>
+          <w:rFonts w:ascii="Consolas" w:eastAsia="Times New Roman" w:hAnsi="Consolas" w:cs="Times New Roman"/>
+          <w:color w:val="000000"/>
+          <w:sz w:val="18"/>
+          <w:szCs w:val="18"/>
+        </w:rPr>
+      </w:pPr>
+      <w:r>
+        <w:rPr>
+          <w:rFonts w:ascii="Consolas" w:eastAsia="Times New Roman" w:hAnsi="Consolas" w:cs="Times New Roman"/>
+          <w:color w:val="3757EF"/>
+          <w:sz w:val="18"/>
+          <w:szCs w:val="18"/>
+        </w:rPr>
+        <w:t>class</w:t>
+      </w:r>
+      <w:r>
+        <w:rPr>
+          <w:rFonts w:ascii="Consolas" w:eastAsia="Times New Roman" w:hAnsi="Consolas" w:cs="Times New Roman"/>
+          <w:color w:val="000000"/>
+          <w:sz w:val="18"/>
+          <w:szCs w:val="18"/>
+        </w:rPr>
+        <w:t> </w:t>
+      </w:r>
+      <w:r>
+        <w:rPr>
+          <w:rFonts w:ascii="Consolas" w:eastAsia="Times New Roman" w:hAnsi="Consolas" w:cs="Times New Roman"/>
+          <w:color w:val="1142AF"/>
+          <w:sz w:val="18"/>
+          <w:szCs w:val="18"/>
+        </w:rPr>
+        <w:t>User</w:t>
+      </w:r>
+      <w:r>
+        <w:rPr>
+          <w:rFonts w:ascii="Consolas" w:eastAsia="Times New Roman" w:hAnsi="Consolas" w:cs="Times New Roman"/>
+          <w:color w:val="000000"/>
+          <w:sz w:val="18"/>
+          <w:szCs w:val="18"/>
+        </w:rPr>
+        <w:t> {</w:t>
+      </w:r>
+    </w:p>
+    <w:p>
+      <w:pPr>
+        <w:pStyle w:val="ListParagraph"/>
+        <w:numPr>
+          <w:ilvl w:val="0"/>
+          <w:numId w:val="1"/>
+        </w:numPr>
+        <w:shd w:val="clear" w:color="auto" w:fill="FFFFFE"/>
+        <w:spacing w:after="0" w:line="238" w:lineRule="atLeast"/>
+        <w:rPr>
+          <w:rFonts w:ascii="Consolas" w:eastAsia="Times New Roman" w:hAnsi="Consolas" w:cs="Times New Roman"/>
+          <w:color w:val="000000"/>
+          <w:sz w:val="18"/>
+          <w:szCs w:val="18"/>
+        </w:rPr>
+      </w:pPr>
+      <w:r>
+        <w:rPr>
+          <w:rFonts w:ascii="Consolas" w:eastAsia="Times New Roman" w:hAnsi="Consolas" w:cs="Times New Roman"/>
+          <w:color w:val="000000"/>
+          <w:sz w:val="18"/>
+          <w:szCs w:val="18"/>
+        </w:rPr>
+        <w:t>  name: </w:t>
+      </w:r>
+      <w:r>
+        <w:rPr>
+          <w:rFonts w:ascii="Consolas" w:eastAsia="Times New Roman" w:hAnsi="Consolas" w:cs="Times New Roman"/>
+          <w:color w:val="3757EF"/>
+          <w:sz w:val="18"/>
+          <w:szCs w:val="18"/>
+        </w:rPr>
+        <w:t>string</w:t>
+      </w:r>
+      <w:r>
+        <w:rPr>
+          <w:rFonts w:ascii="Consolas" w:eastAsia="Times New Roman" w:hAnsi="Consolas" w:cs="Times New Roman"/>
+          <w:color w:val="000000"/>
+          <w:sz w:val="18"/>
+          <w:szCs w:val="18"/>
+        </w:rPr>
+        <w:t>;</w:t>
+      </w:r>
+    </w:p>
+    <w:p>
+      <w:pPr>
+        <w:pStyle w:val="ListParagraph"/>
+        <w:numPr>
+          <w:ilvl w:val="0"/>
+          <w:numId w:val="1"/>
+        </w:numPr>
+        <w:shd w:val="clear" w:color="auto" w:fill="FFFFFE"/>
+        <w:spacing w:after="0" w:line="238" w:lineRule="atLeast"/>
+        <w:rPr>
+          <w:rFonts w:ascii="Consolas" w:eastAsia="Times New Roman" w:hAnsi="Consolas" w:cs="Times New Roman"/>
+          <w:color w:val="000000"/>
+          <w:sz w:val="18"/>
+          <w:szCs w:val="18"/>
+        </w:rPr>
+      </w:pPr>
+      <w:r>
+        <w:rPr>
+          <w:rFonts w:ascii="Consolas" w:eastAsia="Times New Roman" w:hAnsi="Consolas" w:cs="Times New Roman"/>
+          <w:color w:val="000000"/>
+          <w:sz w:val="18"/>
+          <w:szCs w:val="18"/>
+        </w:rPr>
+        <w:t>  message: </w:t>
+      </w:r>
+      <w:r>
+        <w:rPr>
+          <w:rFonts w:ascii="Consolas" w:eastAsia="Times New Roman" w:hAnsi="Consolas" w:cs="Times New Roman"/>
+          <w:color w:val="1142AF"/>
+          <w:sz w:val="18"/>
+          <w:szCs w:val="18"/>
+        </w:rPr>
+        <w:t>Map</w:t>
+      </w:r>
+      <w:r>
+        <w:rPr>
+          <w:rFonts w:ascii="Consolas" w:eastAsia="Times New Roman" w:hAnsi="Consolas" w:cs="Times New Roman"/>
+          <w:color w:val="000000"/>
+          <w:sz w:val="18"/>
+          <w:szCs w:val="18"/>
+        </w:rPr>
+        <w:t>&lt;</w:t>
+      </w:r>
+      <w:r>
+        <w:rPr>
+          <w:rFonts w:ascii="Consolas" w:eastAsia="Times New Roman" w:hAnsi="Consolas" w:cs="Times New Roman"/>
+          <w:color w:val="3757EF"/>
+          <w:sz w:val="18"/>
+          <w:szCs w:val="18"/>
+        </w:rPr>
+        <w:t>string</w:t>
+      </w:r>
+      <w:r>
+        <w:rPr>
+          <w:rFonts w:ascii="Consolas" w:eastAsia="Times New Roman" w:hAnsi="Consolas" w:cs="Times New Roman"/>
+          <w:color w:val="000000"/>
+          <w:sz w:val="18"/>
+          <w:szCs w:val="18"/>
+        </w:rPr>
+        <w:t>, </w:t>
+      </w:r>
+      <w:r>
+        <w:rPr>
+          <w:rFonts w:ascii="Consolas" w:eastAsia="Times New Roman" w:hAnsi="Consolas" w:cs="Times New Roman"/>
+          <w:color w:val="3757EF"/>
+          <w:sz w:val="18"/>
+          <w:szCs w:val="18"/>
+        </w:rPr>
+        <w:t>string</w:t>
+      </w:r>
+      <w:r>
+        <w:rPr>
+          <w:rFonts w:ascii="Consolas" w:eastAsia="Times New Roman" w:hAnsi="Consolas" w:cs="Times New Roman"/>
+          <w:color w:val="000000"/>
+          <w:sz w:val="18"/>
+          <w:szCs w:val="18"/>
+        </w:rPr>
+        <w:t>&gt;;</w:t>
+      </w:r>
+    </w:p>
+    <w:p>
+      <w:pPr>
+        <w:pStyle w:val="ListParagraph"/>
+        <w:numPr>
+          <w:ilvl w:val="0"/>
+          <w:numId w:val="1"/>
+        </w:numPr>
+        <w:shd w:val="clear" w:color="auto" w:fill="FFFFFE"/>
+        <w:spacing w:after="0" w:line="238" w:lineRule="atLeast"/>
+        <w:rPr>
+          <w:rFonts w:ascii="Consolas" w:eastAsia="Times New Roman" w:hAnsi="Consolas" w:cs="Times New Roman"/>
+          <w:color w:val="000000"/>
+          <w:sz w:val="18"/>
+          <w:szCs w:val="18"/>
+        </w:rPr>
+      </w:pPr>
+      <w:r>
+        <w:rPr>
+          <w:rFonts w:ascii="Consolas" w:eastAsia="Times New Roman" w:hAnsi="Consolas" w:cs="Times New Roman"/>
+          <w:color w:val="000000"/>
+          <w:sz w:val="18"/>
+          <w:szCs w:val="18"/>
+        </w:rPr>
+        <w:t>  </w:t>
+      </w:r>
+      <w:r>
+        <w:rPr>
+          <w:rFonts w:ascii="Consolas" w:eastAsia="Times New Roman" w:hAnsi="Consolas" w:cs="Times New Roman"/>
+          <w:color w:val="3757EF"/>
+          <w:sz w:val="18"/>
+          <w:szCs w:val="18"/>
+        </w:rPr>
+        <w:t>constructor</w:t>
+      </w:r>
+      <w:r>
+        <w:rPr>
+          <w:rFonts w:ascii="Consolas" w:eastAsia="Times New Roman" w:hAnsi="Consolas" w:cs="Times New Roman"/>
+          <w:color w:val="000000"/>
+          <w:sz w:val="18"/>
+          <w:szCs w:val="18"/>
+        </w:rPr>
+        <w:t>(name: </w:t>
+      </w:r>
+      <w:r>
+        <w:rPr>
+          <w:rFonts w:ascii="Consolas" w:eastAsia="Times New Roman" w:hAnsi="Consolas" w:cs="Times New Roman"/>
+          <w:color w:val="3757EF"/>
+          <w:sz w:val="18"/>
+          <w:szCs w:val="18"/>
+        </w:rPr>
+        <w:t>string</w:t>
+      </w:r>
+      <w:r>
+        <w:rPr>
+          <w:rFonts w:ascii="Consolas" w:eastAsia="Times New Roman" w:hAnsi="Consolas" w:cs="Times New Roman"/>
+          <w:color w:val="000000"/>
+          <w:sz w:val="18"/>
+          <w:szCs w:val="18"/>
+        </w:rPr>
+        <w:t>, message: </w:t>
+      </w:r>
+      <w:r>
+        <w:rPr>
+          <w:rFonts w:ascii="Consolas" w:eastAsia="Times New Roman" w:hAnsi="Consolas" w:cs="Times New Roman"/>
+          <w:color w:val="1142AF"/>
+          <w:sz w:val="18"/>
+          <w:szCs w:val="18"/>
+        </w:rPr>
+        <w:t>Map</w:t>
+      </w:r>
+      <w:r>
+        <w:rPr>
+          <w:rFonts w:ascii="Consolas" w:eastAsia="Times New Roman" w:hAnsi="Consolas" w:cs="Times New Roman"/>
+          <w:color w:val="000000"/>
+          <w:sz w:val="18"/>
+          <w:szCs w:val="18"/>
+        </w:rPr>
+        <w:t>&lt;</w:t>
+      </w:r>
+      <w:r>
+        <w:rPr>
+          <w:rFonts w:ascii="Consolas" w:eastAsia="Times New Roman" w:hAnsi="Consolas" w:cs="Times New Roman"/>
+          <w:color w:val="3757EF"/>
+          <w:sz w:val="18"/>
+          <w:szCs w:val="18"/>
+        </w:rPr>
+        <w:t>string</w:t>
+      </w:r>
+      <w:r>
+        <w:rPr>
+          <w:rFonts w:ascii="Consolas" w:eastAsia="Times New Roman" w:hAnsi="Consolas" w:cs="Times New Roman"/>
+          <w:color w:val="000000"/>
+          <w:sz w:val="18"/>
+          <w:szCs w:val="18"/>
+        </w:rPr>
+        <w:t>, </w:t>
+      </w:r>
+      <w:r>
+        <w:rPr>
+          <w:rFonts w:ascii="Consolas" w:eastAsia="Times New Roman" w:hAnsi="Consolas" w:cs="Times New Roman"/>
+          <w:color w:val="3757EF"/>
+          <w:sz w:val="18"/>
+          <w:szCs w:val="18"/>
+        </w:rPr>
+        <w:t>string</w:t>
+      </w:r>
+      <w:r>
+        <w:rPr>
+          <w:rFonts w:ascii="Consolas" w:eastAsia="Times New Roman" w:hAnsi="Consolas" w:cs="Times New Roman"/>
+          <w:color w:val="000000"/>
+          <w:sz w:val="18"/>
+          <w:szCs w:val="18"/>
+        </w:rPr>
+        <w:t>&gt;) {</w:t>
+      </w:r>
+    </w:p>
+    <w:p>
+      <w:pPr>
+        <w:pStyle w:val="ListParagraph"/>
+        <w:numPr>
+          <w:ilvl w:val="0"/>
+          <w:numId w:val="1"/>
+        </w:numPr>
+        <w:shd w:val="clear" w:color="auto" w:fill="FFFFFE"/>
+        <w:spacing w:after="0" w:line="238" w:lineRule="atLeast"/>
+        <w:rPr>
+          <w:rFonts w:ascii="Consolas" w:eastAsia="Times New Roman" w:hAnsi="Consolas" w:cs="Times New Roman"/>
+          <w:color w:val="000000"/>
+          <w:sz w:val="18"/>
+          <w:szCs w:val="18"/>
+        </w:rPr>
+      </w:pPr>
+      <w:r>
+        <w:rPr>
+          <w:rFonts w:ascii="Consolas" w:eastAsia="Times New Roman" w:hAnsi="Consolas" w:cs="Times New Roman"/>
+          <w:color w:val="000000"/>
+          <w:sz w:val="18"/>
+          <w:szCs w:val="18"/>
+        </w:rPr>
+        <w:t>    </w:t>
+      </w:r>
+      <w:r>
+        <w:rPr>
+          <w:rFonts w:ascii="Consolas" w:eastAsia="Times New Roman" w:hAnsi="Consolas" w:cs="Times New Roman"/>
+          <w:color w:val="3757EF"/>
+          <w:sz w:val="18"/>
+          <w:szCs w:val="18"/>
+        </w:rPr>
+        <w:t>this</w:t>
+      </w:r>
+      <w:r>
+        <w:rPr>
+          <w:rFonts w:ascii="Consolas" w:eastAsia="Times New Roman" w:hAnsi="Consolas" w:cs="Times New Roman"/>
+          <w:color w:val="000000"/>
+          <w:sz w:val="18"/>
+          <w:szCs w:val="18"/>
+        </w:rPr>
+        <w:t>.name = name;</w:t>
+      </w:r>
+    </w:p>
+    <w:p>
+      <w:pPr>
+        <w:pStyle w:val="ListParagraph"/>
+        <w:numPr>
+          <w:ilvl w:val="0"/>
+          <w:numId w:val="1"/>
+        </w:numPr>
+        <w:shd w:val="clear" w:color="auto" w:fill="FFFFFE"/>
+        <w:spacing w:after="0" w:line="238" w:lineRule="atLeast"/>
+        <w:rPr>
+          <w:rFonts w:ascii="Consolas" w:eastAsia="Times New Roman" w:hAnsi="Consolas" w:cs="Times New Roman"/>
+          <w:color w:val="000000"/>
+          <w:sz w:val="18"/>
+          <w:szCs w:val="18"/>
+        </w:rPr>
+      </w:pPr>
+      <w:r>
+        <w:rPr>
+          <w:rFonts w:ascii="Consolas" w:eastAsia="Times New Roman" w:hAnsi="Consolas" w:cs="Times New Roman"/>
+          <w:color w:val="000000"/>
+          <w:sz w:val="18"/>
+          <w:szCs w:val="18"/>
+        </w:rPr>
+        <w:lastRenderedPageBreak/>
+        <w:t>    </w:t>
+      </w:r>
+      <w:r>
+        <w:rPr>
+          <w:rFonts w:ascii="Consolas" w:eastAsia="Times New Roman" w:hAnsi="Consolas" w:cs="Times New Roman"/>
+          <w:color w:val="3757EF"/>
+          <w:sz w:val="18"/>
+          <w:szCs w:val="18"/>
+        </w:rPr>
+        <w:t>this</w:t>
+      </w:r>
+      <w:r>
+        <w:rPr>
+          <w:rFonts w:ascii="Consolas" w:eastAsia="Times New Roman" w:hAnsi="Consolas" w:cs="Times New Roman"/>
+          <w:color w:val="000000"/>
+          <w:sz w:val="18"/>
+          <w:szCs w:val="18"/>
+        </w:rPr>
+        <w:t>.message = message;</w:t>
+      </w:r>
+    </w:p>
+    <w:p>
+      <w:pPr>
+        <w:pStyle w:val="ListParagraph"/>
+        <w:numPr>
+          <w:ilvl w:val="0"/>
+          <w:numId w:val="1"/>
+        </w:numPr>
+        <w:shd w:val="clear" w:color="auto" w:fill="FFFFFE"/>
+        <w:spacing w:after="0" w:line="238" w:lineRule="atLeast"/>
+        <w:rPr>
+          <w:rFonts w:ascii="Consolas" w:eastAsia="Times New Roman" w:hAnsi="Consolas" w:cs="Times New Roman"/>
+          <w:color w:val="000000"/>
+          <w:sz w:val="18"/>
+          <w:szCs w:val="18"/>
+        </w:rPr>
+      </w:pPr>
+      <w:r>
+        <w:rPr>
+          <w:rFonts w:ascii="Consolas" w:eastAsia="Times New Roman" w:hAnsi="Consolas" w:cs="Times New Roman"/>
+          <w:color w:val="000000"/>
+          <w:sz w:val="18"/>
+          <w:szCs w:val="18"/>
+        </w:rPr>
+        <w:t>  }</w:t>
+      </w:r>
+    </w:p>
+    <w:p>
+      <w:pPr>
+        <w:pStyle w:val="ListParagraph"/>
+        <w:numPr>
+          <w:ilvl w:val="0"/>
+          <w:numId w:val="1"/>
+        </w:numPr>
+        <w:shd w:val="clear" w:color="auto" w:fill="FFFFFE"/>
+        <w:spacing w:after="0" w:line="238" w:lineRule="atLeast"/>
+        <w:rPr>
+          <w:rFonts w:ascii="Consolas" w:eastAsia="Times New Roman" w:hAnsi="Consolas" w:cs="Times New Roman"/>
+          <w:color w:val="000000"/>
+          <w:sz w:val="18"/>
+          <w:szCs w:val="18"/>
+        </w:rPr>
+      </w:pPr>
+      <w:r>
+        <w:rPr>
+          <w:rFonts w:ascii="Consolas" w:eastAsia="Times New Roman" w:hAnsi="Consolas" w:cs="Times New Roman"/>
+          <w:color w:val="000000"/>
+          <w:sz w:val="18"/>
+          <w:szCs w:val="18"/>
+        </w:rPr>
+        <w:t>}</w:t>
+      </w:r>
+    </w:p>
+    <w:p>
+      <w:pPr>
+        <w:pStyle w:val="ListParagraph"/>
+        <w:numPr>
+          <w:ilvl w:val="0"/>
+          <w:numId w:val="1"/>
+        </w:numPr>
+        <w:shd w:val="clear" w:color="auto" w:fill="FFFFFE"/>
+        <w:spacing w:after="0" w:line="238" w:lineRule="atLeast"/>
+        <w:rPr>
+          <w:rFonts w:ascii="Consolas" w:eastAsia="Times New Roman" w:hAnsi="Consolas" w:cs="Times New Roman"/>
+          <w:color w:val="000000"/>
+          <w:sz w:val="18"/>
+          <w:szCs w:val="18"/>
+        </w:rPr>
+      </w:pPr>
+    </w:p>
+    <w:p>
+      <w:pPr>
+        <w:pStyle w:val="ListParagraph"/>
+        <w:numPr>
+          <w:ilvl w:val="0"/>
+          <w:numId w:val="1"/>
+        </w:numPr>
+        <w:shd w:val="clear" w:color="auto" w:fill="FFFFFE"/>
+        <w:spacing w:after="0" w:line="238" w:lineRule="atLeast"/>
+        <w:rPr>
+          <w:rFonts w:ascii="Consolas" w:eastAsia="Times New Roman" w:hAnsi="Consolas" w:cs="Times New Roman"/>
+          <w:color w:val="000000"/>
+          <w:sz w:val="18"/>
+          <w:szCs w:val="18"/>
+        </w:rPr>
+      </w:pPr>
+      <w:r>
+        <w:rPr>
+          <w:rFonts w:ascii="Consolas" w:eastAsia="Times New Roman" w:hAnsi="Consolas" w:cs="Times New Roman"/>
+          <w:color w:val="3757EF"/>
+          <w:sz w:val="18"/>
+          <w:szCs w:val="18"/>
+        </w:rPr>
+        <w:t>let</w:t>
+      </w:r>
+      <w:r>
+        <w:rPr>
+          <w:rFonts w:ascii="Consolas" w:eastAsia="Times New Roman" w:hAnsi="Consolas" w:cs="Times New Roman"/>
+          <w:color w:val="000000"/>
+          <w:sz w:val="18"/>
+          <w:szCs w:val="18"/>
+        </w:rPr>
+        <w:t> msgUser1 = </w:t>
+      </w:r>
+      <w:r>
+        <w:rPr>
+          <w:rFonts w:ascii="Consolas" w:eastAsia="Times New Roman" w:hAnsi="Consolas" w:cs="Times New Roman"/>
+          <w:color w:val="3757EF"/>
+          <w:sz w:val="18"/>
+          <w:szCs w:val="18"/>
+        </w:rPr>
+        <w:t>new</w:t>
+      </w:r>
+      <w:r>
+        <w:rPr>
+          <w:rFonts w:ascii="Consolas" w:eastAsia="Times New Roman" w:hAnsi="Consolas" w:cs="Times New Roman"/>
+          <w:color w:val="000000"/>
+          <w:sz w:val="18"/>
+          <w:szCs w:val="18"/>
+        </w:rPr>
+        <w:t> </w:t>
+      </w:r>
+      <w:r>
+        <w:rPr>
+          <w:rFonts w:ascii="Consolas" w:eastAsia="Times New Roman" w:hAnsi="Consolas" w:cs="Times New Roman"/>
+          <w:color w:val="1142AF"/>
+          <w:sz w:val="18"/>
+          <w:szCs w:val="18"/>
+        </w:rPr>
+        <w:t>Map</w:t>
+      </w:r>
+      <w:r>
+        <w:rPr>
+          <w:rFonts w:ascii="Consolas" w:eastAsia="Times New Roman" w:hAnsi="Consolas" w:cs="Times New Roman"/>
+          <w:color w:val="000000"/>
+          <w:sz w:val="18"/>
+          <w:szCs w:val="18"/>
+        </w:rPr>
+        <w:t>();</w:t>
+      </w:r>
+    </w:p>
+    <w:p>
+      <w:pPr>
+        <w:pStyle w:val="ListParagraph"/>
+        <w:numPr>
+          <w:ilvl w:val="0"/>
+          <w:numId w:val="1"/>
+        </w:numPr>
+        <w:shd w:val="clear" w:color="auto" w:fill="FFFFFE"/>
+        <w:spacing w:after="0" w:line="238" w:lineRule="atLeast"/>
+        <w:rPr>
+          <w:rFonts w:ascii="Consolas" w:eastAsia="Times New Roman" w:hAnsi="Consolas" w:cs="Times New Roman"/>
+          <w:color w:val="000000"/>
+          <w:sz w:val="18"/>
+          <w:szCs w:val="18"/>
+        </w:rPr>
+      </w:pPr>
+      <w:r>
+        <w:rPr>
+          <w:rFonts w:ascii="Consolas" w:eastAsia="Times New Roman" w:hAnsi="Consolas" w:cs="Times New Roman"/>
+          <w:color w:val="000000"/>
+          <w:sz w:val="18"/>
+          <w:szCs w:val="18"/>
+        </w:rPr>
+        <w:t>msgUser1.</w:t>
+      </w:r>
+      <w:r>
+        <w:rPr>
+          <w:rFonts w:ascii="Consolas" w:eastAsia="Times New Roman" w:hAnsi="Consolas" w:cs="Times New Roman"/>
+          <w:color w:val="3757EF"/>
+          <w:sz w:val="18"/>
+          <w:szCs w:val="18"/>
+        </w:rPr>
+        <w:t>set</w:t>
+      </w:r>
+      <w:r>
+        <w:rPr>
+          <w:rFonts w:ascii="Consolas" w:eastAsia="Times New Roman" w:hAnsi="Consolas" w:cs="Times New Roman"/>
+          <w:color w:val="000000"/>
+          <w:sz w:val="18"/>
+          <w:szCs w:val="18"/>
+        </w:rPr>
+        <w:t>(</w:t>
+      </w:r>
+      <w:r>
+        <w:rPr>
+          <w:rFonts w:ascii="Consolas" w:eastAsia="Times New Roman" w:hAnsi="Consolas" w:cs="Times New Roman"/>
+          <w:color w:val="0C840A"/>
+          <w:sz w:val="18"/>
+          <w:szCs w:val="18"/>
+        </w:rPr>
+        <w:t>"message1"</w:t>
+      </w:r>
+      <w:r>
+        <w:rPr>
+          <w:rFonts w:ascii="Consolas" w:eastAsia="Times New Roman" w:hAnsi="Consolas" w:cs="Times New Roman"/>
+          <w:color w:val="000000"/>
+          <w:sz w:val="18"/>
+          <w:szCs w:val="18"/>
+        </w:rPr>
+        <w:t>, </w:t>
+      </w:r>
+      <w:r>
+        <w:rPr>
+          <w:rFonts w:ascii="Consolas" w:eastAsia="Times New Roman" w:hAnsi="Consolas" w:cs="Times New Roman"/>
+          <w:color w:val="0C840A"/>
+          <w:sz w:val="18"/>
+          <w:szCs w:val="18"/>
+        </w:rPr>
+        <w:t>"This is the message 1"</w:t>
+      </w:r>
+      <w:r>
+        <w:rPr>
+          <w:rFonts w:ascii="Consolas" w:eastAsia="Times New Roman" w:hAnsi="Consolas" w:cs="Times New Roman"/>
+          <w:color w:val="000000"/>
+          <w:sz w:val="18"/>
+          <w:szCs w:val="18"/>
+        </w:rPr>
+        <w:t>);</w:t>
+      </w:r>
+    </w:p>
+    <w:p>
+      <w:pPr>
+        <w:pStyle w:val="ListParagraph"/>
+        <w:numPr>
+          <w:ilvl w:val="0"/>
+          <w:numId w:val="1"/>
+        </w:numPr>
+        <w:shd w:val="clear" w:color="auto" w:fill="FFFFFE"/>
+        <w:spacing w:after="0" w:line="238" w:lineRule="atLeast"/>
+        <w:rPr>
+          <w:rFonts w:ascii="Consolas" w:eastAsia="Times New Roman" w:hAnsi="Consolas" w:cs="Times New Roman"/>
+          <w:color w:val="000000"/>
+          <w:sz w:val="18"/>
+          <w:szCs w:val="18"/>
+        </w:rPr>
+      </w:pPr>
+      <w:r>
+        <w:rPr>
+          <w:rFonts w:ascii="Consolas" w:eastAsia="Times New Roman" w:hAnsi="Consolas" w:cs="Times New Roman"/>
+          <w:color w:val="000000"/>
+          <w:sz w:val="18"/>
+          <w:szCs w:val="18"/>
+        </w:rPr>
+        <w:t>msgUser1.</w:t>
+      </w:r>
+      <w:r>
+        <w:rPr>
+          <w:rFonts w:ascii="Consolas" w:eastAsia="Times New Roman" w:hAnsi="Consolas" w:cs="Times New Roman"/>
+          <w:color w:val="3757EF"/>
+          <w:sz w:val="18"/>
+          <w:szCs w:val="18"/>
+        </w:rPr>
+        <w:t>set</w:t>
+      </w:r>
+      <w:r>
+        <w:rPr>
+          <w:rFonts w:ascii="Consolas" w:eastAsia="Times New Roman" w:hAnsi="Consolas" w:cs="Times New Roman"/>
+          <w:color w:val="000000"/>
+          <w:sz w:val="18"/>
+          <w:szCs w:val="18"/>
+        </w:rPr>
+        <w:t>(</w:t>
+      </w:r>
+      <w:r>
+        <w:rPr>
+          <w:rFonts w:ascii="Consolas" w:eastAsia="Times New Roman" w:hAnsi="Consolas" w:cs="Times New Roman"/>
+          <w:color w:val="0C840A"/>
+          <w:sz w:val="18"/>
+          <w:szCs w:val="18"/>
+        </w:rPr>
+        <w:t>"message2"</w:t>
+      </w:r>
+      <w:r>
+        <w:rPr>
+          <w:rFonts w:ascii="Consolas" w:eastAsia="Times New Roman" w:hAnsi="Consolas" w:cs="Times New Roman"/>
+          <w:color w:val="000000"/>
+          <w:sz w:val="18"/>
+          <w:szCs w:val="18"/>
+        </w:rPr>
+        <w:t>, </w:t>
+      </w:r>
+      <w:r>
+        <w:rPr>
+          <w:rFonts w:ascii="Consolas" w:eastAsia="Times New Roman" w:hAnsi="Consolas" w:cs="Times New Roman"/>
+          <w:color w:val="0C840A"/>
+          <w:sz w:val="18"/>
+          <w:szCs w:val="18"/>
+        </w:rPr>
+        <w:t>"This is the message 2"</w:t>
+      </w:r>
+      <w:r>
+        <w:rPr>
+          <w:rFonts w:ascii="Consolas" w:eastAsia="Times New Roman" w:hAnsi="Consolas" w:cs="Times New Roman"/>
+          <w:color w:val="000000"/>
+          <w:sz w:val="18"/>
+          <w:szCs w:val="18"/>
+        </w:rPr>
+        <w:t>);</w:t>
+      </w:r>
+    </w:p>
+    <w:p>
+      <w:pPr>
+        <w:pStyle w:val="ListParagraph"/>
+        <w:numPr>
+          <w:ilvl w:val="0"/>
+          <w:numId w:val="1"/>
+        </w:numPr>
+        <w:shd w:val="clear" w:color="auto" w:fill="FFFFFE"/>
+        <w:spacing w:after="0" w:line="238" w:lineRule="atLeast"/>
+        <w:rPr>
+          <w:rFonts w:ascii="Consolas" w:eastAsia="Times New Roman" w:hAnsi="Consolas" w:cs="Times New Roman"/>
+          <w:color w:val="000000"/>
+          <w:sz w:val="18"/>
+          <w:szCs w:val="18"/>
+        </w:rPr>
+      </w:pPr>
+      <w:r>
+        <w:rPr>
+          <w:rFonts w:ascii="Consolas" w:eastAsia="Times New Roman" w:hAnsi="Consolas" w:cs="Times New Roman"/>
+          <w:color w:val="3757EF"/>
+          <w:sz w:val="18"/>
+          <w:szCs w:val="18"/>
+        </w:rPr>
+        <w:t>let</w:t>
+      </w:r>
+      <w:r>
+        <w:rPr>
+          <w:rFonts w:ascii="Consolas" w:eastAsia="Times New Roman" w:hAnsi="Consolas" w:cs="Times New Roman"/>
+          <w:color w:val="000000"/>
+          <w:sz w:val="18"/>
+          <w:szCs w:val="18"/>
+        </w:rPr>
+        <w:t> user1 = </w:t>
+      </w:r>
+      <w:r>
+        <w:rPr>
+          <w:rFonts w:ascii="Consolas" w:eastAsia="Times New Roman" w:hAnsi="Consolas" w:cs="Times New Roman"/>
+          <w:color w:val="3757EF"/>
+          <w:sz w:val="18"/>
+          <w:szCs w:val="18"/>
+        </w:rPr>
+        <w:t>new</w:t>
+      </w:r>
+      <w:r>
+        <w:rPr>
+          <w:rFonts w:ascii="Consolas" w:eastAsia="Times New Roman" w:hAnsi="Consolas" w:cs="Times New Roman"/>
+          <w:color w:val="000000"/>
+          <w:sz w:val="18"/>
+          <w:szCs w:val="18"/>
+        </w:rPr>
+        <w:t> </w:t>
+      </w:r>
+      <w:r>
+        <w:rPr>
+          <w:rFonts w:ascii="Consolas" w:eastAsia="Times New Roman" w:hAnsi="Consolas" w:cs="Times New Roman"/>
+          <w:color w:val="1142AF"/>
+          <w:sz w:val="18"/>
+          <w:szCs w:val="18"/>
+        </w:rPr>
+        <w:t>User</w:t>
+      </w:r>
+      <w:r>
+        <w:rPr>
+          <w:rFonts w:ascii="Consolas" w:eastAsia="Times New Roman" w:hAnsi="Consolas" w:cs="Times New Roman"/>
+          <w:color w:val="000000"/>
+          <w:sz w:val="18"/>
+          <w:szCs w:val="18"/>
+        </w:rPr>
+        <w:t>(</w:t>
+      </w:r>
+      <w:r>
+        <w:rPr>
+          <w:rFonts w:ascii="Consolas" w:eastAsia="Times New Roman" w:hAnsi="Consolas" w:cs="Times New Roman"/>
+          <w:color w:val="0C840A"/>
+          <w:sz w:val="18"/>
+          <w:szCs w:val="18"/>
+        </w:rPr>
+        <w:t>"</w:t>
+      </w:r>
+      <w:r>
+        <w:rPr>
+          <w:rFonts w:ascii="Consolas" w:eastAsia="Times New Roman" w:hAnsi="Consolas" w:cs="Times New Roman"/>
+          <w:color w:val="0C840A"/>
+          <w:sz w:val="18"/>
+          <w:szCs w:val="18"/>
+        </w:rPr>
+        <w:t>PK</w:t>
+      </w:r>
+      <w:r>
+        <w:rPr>
+          <w:rFonts w:ascii="Consolas" w:eastAsia="Times New Roman" w:hAnsi="Consolas" w:cs="Times New Roman"/>
+          <w:color w:val="0C840A"/>
+          <w:sz w:val="18"/>
+          <w:szCs w:val="18"/>
+        </w:rPr>
+        <w:t>"</w:t>
+      </w:r>
+      <w:r>
+        <w:rPr>
+          <w:rFonts w:ascii="Consolas" w:eastAsia="Times New Roman" w:hAnsi="Consolas" w:cs="Times New Roman"/>
+          <w:color w:val="000000"/>
+          <w:sz w:val="18"/>
+          <w:szCs w:val="18"/>
+        </w:rPr>
+        <w:t>, msgUser1);</w:t>
+      </w:r>
+    </w:p>
+    <w:p>
+      <w:pPr>
+        <w:pStyle w:val="ListParagraph"/>
+        <w:numPr>
+          <w:ilvl w:val="0"/>
+          <w:numId w:val="1"/>
+        </w:numPr>
+        <w:shd w:val="clear" w:color="auto" w:fill="FFFFFE"/>
+        <w:spacing w:after="0" w:line="238" w:lineRule="atLeast"/>
+        <w:rPr>
+          <w:rFonts w:ascii="Consolas" w:eastAsia="Times New Roman" w:hAnsi="Consolas" w:cs="Times New Roman"/>
+          <w:color w:val="000000"/>
+          <w:sz w:val="18"/>
+          <w:szCs w:val="18"/>
+        </w:rPr>
+      </w:pPr>
+    </w:p>
+    <w:p>
+      <w:pPr>
+        <w:pStyle w:val="ListParagraph"/>
+        <w:numPr>
+          <w:ilvl w:val="0"/>
+          <w:numId w:val="1"/>
+        </w:numPr>
+        <w:shd w:val="clear" w:color="auto" w:fill="FFFFFE"/>
+        <w:spacing w:after="0" w:line="238" w:lineRule="atLeast"/>
+        <w:rPr>
+          <w:rFonts w:ascii="Consolas" w:eastAsia="Times New Roman" w:hAnsi="Consolas" w:cs="Times New Roman"/>
+          <w:color w:val="000000"/>
+          <w:sz w:val="18"/>
+          <w:szCs w:val="18"/>
+        </w:rPr>
+      </w:pPr>
+      <w:r>
+        <w:rPr>
+          <w:rFonts w:ascii="Consolas" w:eastAsia="Times New Roman" w:hAnsi="Consolas" w:cs="Times New Roman"/>
+          <w:color w:val="3757EF"/>
+          <w:sz w:val="18"/>
+          <w:szCs w:val="18"/>
+        </w:rPr>
+        <w:t>let</w:t>
+      </w:r>
+      <w:r>
+        <w:rPr>
+          <w:rFonts w:ascii="Consolas" w:eastAsia="Times New Roman" w:hAnsi="Consolas" w:cs="Times New Roman"/>
+          <w:color w:val="000000"/>
+          <w:sz w:val="18"/>
+          <w:szCs w:val="18"/>
+        </w:rPr>
+        <w:t> msgUser2 = </w:t>
+      </w:r>
+      <w:r>
+        <w:rPr>
+          <w:rFonts w:ascii="Consolas" w:eastAsia="Times New Roman" w:hAnsi="Consolas" w:cs="Times New Roman"/>
+          <w:color w:val="3757EF"/>
+          <w:sz w:val="18"/>
+          <w:szCs w:val="18"/>
+        </w:rPr>
+        <w:t>new</w:t>
+      </w:r>
+      <w:r>
+        <w:rPr>
+          <w:rFonts w:ascii="Consolas" w:eastAsia="Times New Roman" w:hAnsi="Consolas" w:cs="Times New Roman"/>
+          <w:color w:val="000000"/>
+          <w:sz w:val="18"/>
+          <w:szCs w:val="18"/>
+        </w:rPr>
+        <w:t> </w:t>
+      </w:r>
+      <w:r>
+        <w:rPr>
+          <w:rFonts w:ascii="Consolas" w:eastAsia="Times New Roman" w:hAnsi="Consolas" w:cs="Times New Roman"/>
+          <w:color w:val="1142AF"/>
+          <w:sz w:val="18"/>
+          <w:szCs w:val="18"/>
+        </w:rPr>
+        <w:t>Map</w:t>
+      </w:r>
+      <w:r>
+        <w:rPr>
+          <w:rFonts w:ascii="Consolas" w:eastAsia="Times New Roman" w:hAnsi="Consolas" w:cs="Times New Roman"/>
+          <w:color w:val="000000"/>
+          <w:sz w:val="18"/>
+          <w:szCs w:val="18"/>
+        </w:rPr>
+        <w:t>();</w:t>
+      </w:r>
+    </w:p>
+    <w:p>
+      <w:pPr>
+        <w:pStyle w:val="ListParagraph"/>
+        <w:numPr>
+          <w:ilvl w:val="0"/>
+          <w:numId w:val="1"/>
+        </w:numPr>
+        <w:shd w:val="clear" w:color="auto" w:fill="FFFFFE"/>
+        <w:spacing w:after="0" w:line="238" w:lineRule="atLeast"/>
+        <w:rPr>
+          <w:rFonts w:ascii="Consolas" w:eastAsia="Times New Roman" w:hAnsi="Consolas" w:cs="Times New Roman"/>
+          <w:color w:val="000000"/>
+          <w:sz w:val="18"/>
+          <w:szCs w:val="18"/>
+        </w:rPr>
+      </w:pPr>
+      <w:r>
+        <w:rPr>
+          <w:rFonts w:ascii="Consolas" w:eastAsia="Times New Roman" w:hAnsi="Consolas" w:cs="Times New Roman"/>
+          <w:color w:val="000000"/>
+          <w:sz w:val="18"/>
+          <w:szCs w:val="18"/>
+        </w:rPr>
+        <w:t>msgUser2.</w:t>
+      </w:r>
+      <w:r>
+        <w:rPr>
+          <w:rFonts w:ascii="Consolas" w:eastAsia="Times New Roman" w:hAnsi="Consolas" w:cs="Times New Roman"/>
+          <w:color w:val="3757EF"/>
+          <w:sz w:val="18"/>
+          <w:szCs w:val="18"/>
+        </w:rPr>
+        <w:t>set</w:t>
+      </w:r>
+      <w:r>
+        <w:rPr>
+          <w:rFonts w:ascii="Consolas" w:eastAsia="Times New Roman" w:hAnsi="Consolas" w:cs="Times New Roman"/>
+          <w:color w:val="000000"/>
+          <w:sz w:val="18"/>
+          <w:szCs w:val="18"/>
+        </w:rPr>
+        <w:t>(</w:t>
+      </w:r>
+      <w:r>
+        <w:rPr>
+          <w:rFonts w:ascii="Consolas" w:eastAsia="Times New Roman" w:hAnsi="Consolas" w:cs="Times New Roman"/>
+          <w:color w:val="0C840A"/>
+          <w:sz w:val="18"/>
+          <w:szCs w:val="18"/>
+        </w:rPr>
+        <w:t>"message1"</w:t>
+      </w:r>
+      <w:r>
+        <w:rPr>
+          <w:rFonts w:ascii="Consolas" w:eastAsia="Times New Roman" w:hAnsi="Consolas" w:cs="Times New Roman"/>
+          <w:color w:val="000000"/>
+          <w:sz w:val="18"/>
+          <w:szCs w:val="18"/>
+        </w:rPr>
+        <w:t>, </w:t>
+      </w:r>
+      <w:r>
+        <w:rPr>
+          <w:rFonts w:ascii="Consolas" w:eastAsia="Times New Roman" w:hAnsi="Consolas" w:cs="Times New Roman"/>
+          <w:color w:val="0C840A"/>
+          <w:sz w:val="18"/>
+          <w:szCs w:val="18"/>
+        </w:rPr>
+        <w:t>"This is the message 1"</w:t>
+      </w:r>
+      <w:r>
+        <w:rPr>
+          <w:rFonts w:ascii="Consolas" w:eastAsia="Times New Roman" w:hAnsi="Consolas" w:cs="Times New Roman"/>
+          <w:color w:val="000000"/>
+          <w:sz w:val="18"/>
+          <w:szCs w:val="18"/>
+        </w:rPr>
+        <w:t>);</w:t>
+      </w:r>
+    </w:p>
+    <w:p>
+      <w:pPr>
+        <w:pStyle w:val="ListParagraph"/>
+        <w:numPr>
+          <w:ilvl w:val="0"/>
+          <w:numId w:val="1"/>
+        </w:numPr>
+        <w:shd w:val="clear" w:color="auto" w:fill="FFFFFE"/>
+        <w:spacing w:after="0" w:line="238" w:lineRule="atLeast"/>
+        <w:rPr>
+          <w:rFonts w:ascii="Consolas" w:eastAsia="Times New Roman" w:hAnsi="Consolas" w:cs="Times New Roman"/>
+          <w:color w:val="000000"/>
+          <w:sz w:val="18"/>
+          <w:szCs w:val="18"/>
+        </w:rPr>
+      </w:pPr>
+      <w:r>
+        <w:rPr>
+          <w:rFonts w:ascii="Consolas" w:eastAsia="Times New Roman" w:hAnsi="Consolas" w:cs="Times New Roman"/>
+          <w:color w:val="000000"/>
+          <w:sz w:val="18"/>
+          <w:szCs w:val="18"/>
+        </w:rPr>
+        <w:t>msgUser2.</w:t>
+      </w:r>
+      <w:r>
+        <w:rPr>
+          <w:rFonts w:ascii="Consolas" w:eastAsia="Times New Roman" w:hAnsi="Consolas" w:cs="Times New Roman"/>
+          <w:color w:val="3757EF"/>
+          <w:sz w:val="18"/>
+          <w:szCs w:val="18"/>
+        </w:rPr>
+        <w:t>set</w:t>
+      </w:r>
+      <w:r>
+        <w:rPr>
+          <w:rFonts w:ascii="Consolas" w:eastAsia="Times New Roman" w:hAnsi="Consolas" w:cs="Times New Roman"/>
+          <w:color w:val="000000"/>
+          <w:sz w:val="18"/>
+          <w:szCs w:val="18"/>
+        </w:rPr>
+        <w:t>(</w:t>
+      </w:r>
+      <w:r>
+        <w:rPr>
+          <w:rFonts w:ascii="Consolas" w:eastAsia="Times New Roman" w:hAnsi="Consolas" w:cs="Times New Roman"/>
+          <w:color w:val="0C840A"/>
+          <w:sz w:val="18"/>
+          <w:szCs w:val="18"/>
+        </w:rPr>
+        <w:t>"message2"</w:t>
+      </w:r>
+      <w:r>
+        <w:rPr>
+          <w:rFonts w:ascii="Consolas" w:eastAsia="Times New Roman" w:hAnsi="Consolas" w:cs="Times New Roman"/>
+          <w:color w:val="000000"/>
+          <w:sz w:val="18"/>
+          <w:szCs w:val="18"/>
+        </w:rPr>
+        <w:t>, </w:t>
+      </w:r>
+      <w:r>
+        <w:rPr>
+          <w:rFonts w:ascii="Consolas" w:eastAsia="Times New Roman" w:hAnsi="Consolas" w:cs="Times New Roman"/>
+          <w:color w:val="0C840A"/>
+          <w:sz w:val="18"/>
+          <w:szCs w:val="18"/>
+        </w:rPr>
+        <w:t>"This is the message 2"</w:t>
+      </w:r>
+      <w:r>
+        <w:rPr>
+          <w:rFonts w:ascii="Consolas" w:eastAsia="Times New Roman" w:hAnsi="Consolas" w:cs="Times New Roman"/>
+          <w:color w:val="000000"/>
+          <w:sz w:val="18"/>
+          <w:szCs w:val="18"/>
+        </w:rPr>
+        <w:t>);</w:t>
+      </w:r>
+    </w:p>
+    <w:p>
+      <w:pPr>
+        <w:pStyle w:val="ListParagraph"/>
+        <w:numPr>
+          <w:ilvl w:val="0"/>
+          <w:numId w:val="1"/>
+        </w:numPr>
+        <w:shd w:val="clear" w:color="auto" w:fill="FFFFFE"/>
+        <w:spacing w:after="0" w:line="238" w:lineRule="atLeast"/>
+        <w:rPr>
+          <w:rFonts w:ascii="Consolas" w:eastAsia="Times New Roman" w:hAnsi="Consolas" w:cs="Times New Roman"/>
+          <w:color w:val="000000"/>
+          <w:sz w:val="18"/>
+          <w:szCs w:val="18"/>
+        </w:rPr>
+      </w:pPr>
+      <w:r>
+        <w:rPr>
+          <w:rFonts w:ascii="Consolas" w:eastAsia="Times New Roman" w:hAnsi="Consolas" w:cs="Times New Roman"/>
+          <w:color w:val="3757EF"/>
+          <w:sz w:val="18"/>
+          <w:szCs w:val="18"/>
+        </w:rPr>
+        <w:t>let</w:t>
+      </w:r>
+      <w:r>
+        <w:rPr>
+          <w:rFonts w:ascii="Consolas" w:eastAsia="Times New Roman" w:hAnsi="Consolas" w:cs="Times New Roman"/>
+          <w:color w:val="000000"/>
+          <w:sz w:val="18"/>
+          <w:szCs w:val="18"/>
+        </w:rPr>
+        <w:t> user2 = </w:t>
+      </w:r>
+      <w:r>
+        <w:rPr>
+          <w:rFonts w:ascii="Consolas" w:eastAsia="Times New Roman" w:hAnsi="Consolas" w:cs="Times New Roman"/>
+          <w:color w:val="3757EF"/>
+          <w:sz w:val="18"/>
+          <w:szCs w:val="18"/>
+        </w:rPr>
+        <w:t>new</w:t>
+      </w:r>
+      <w:r>
+        <w:rPr>
+          <w:rFonts w:ascii="Consolas" w:eastAsia="Times New Roman" w:hAnsi="Consolas" w:cs="Times New Roman"/>
+          <w:color w:val="000000"/>
+          <w:sz w:val="18"/>
+          <w:szCs w:val="18"/>
+        </w:rPr>
+        <w:t> </w:t>
+      </w:r>
+      <w:r>
+        <w:rPr>
+          <w:rFonts w:ascii="Consolas" w:eastAsia="Times New Roman" w:hAnsi="Consolas" w:cs="Times New Roman"/>
+          <w:color w:val="1142AF"/>
+          <w:sz w:val="18"/>
+          <w:szCs w:val="18"/>
+        </w:rPr>
+        <w:t>User</w:t>
+      </w:r>
+      <w:r>
+        <w:rPr>
+          <w:rFonts w:ascii="Consolas" w:eastAsia="Times New Roman" w:hAnsi="Consolas" w:cs="Times New Roman"/>
+          <w:color w:val="000000"/>
+          <w:sz w:val="18"/>
+          <w:szCs w:val="18"/>
+        </w:rPr>
+        <w:t>(</w:t>
+      </w:r>
+      <w:r>
+        <w:rPr>
+          <w:rFonts w:ascii="Consolas" w:eastAsia="Times New Roman" w:hAnsi="Consolas" w:cs="Times New Roman"/>
+          <w:color w:val="0C840A"/>
+          <w:sz w:val="18"/>
+          <w:szCs w:val="18"/>
+        </w:rPr>
+        <w:t>"</w:t>
+      </w:r>
+      <w:r>
+        <w:rPr>
+          <w:rFonts w:ascii="Consolas" w:eastAsia="Times New Roman" w:hAnsi="Consolas" w:cs="Times New Roman"/>
+          <w:color w:val="0C840A"/>
+          <w:sz w:val="18"/>
+          <w:szCs w:val="18"/>
+        </w:rPr>
+        <w:t>SK</w:t>
+      </w:r>
+      <w:r>
+        <w:rPr>
+          <w:rFonts w:ascii="Consolas" w:eastAsia="Times New Roman" w:hAnsi="Consolas" w:cs="Times New Roman"/>
+          <w:color w:val="0C840A"/>
+          <w:sz w:val="18"/>
+          <w:szCs w:val="18"/>
+        </w:rPr>
+        <w:t>"</w:t>
+      </w:r>
+      <w:r>
+        <w:rPr>
+          <w:rFonts w:ascii="Consolas" w:eastAsia="Times New Roman" w:hAnsi="Consolas" w:cs="Times New Roman"/>
+          <w:color w:val="000000"/>
+          <w:sz w:val="18"/>
+          <w:szCs w:val="18"/>
+        </w:rPr>
+        <w:t>, msgUser2);</w:t>
+      </w:r>
+    </w:p>
+    <w:p>
+      <w:pPr>
+        <w:pStyle w:val="ListParagraph"/>
+        <w:numPr>
+          <w:ilvl w:val="0"/>
+          <w:numId w:val="1"/>
+        </w:numPr>
+        <w:shd w:val="clear" w:color="auto" w:fill="FFFFFE"/>
+        <w:spacing w:after="0" w:line="238" w:lineRule="atLeast"/>
+        <w:rPr>
+          <w:rFonts w:ascii="Consolas" w:eastAsia="Times New Roman" w:hAnsi="Consolas" w:cs="Times New Roman"/>
+          <w:color w:val="000000"/>
+          <w:sz w:val="18"/>
+          <w:szCs w:val="18"/>
+        </w:rPr>
+      </w:pPr>
+    </w:p>
+    <w:p>
+      <w:pPr>
+        <w:pStyle w:val="ListParagraph"/>
+        <w:numPr>
+          <w:ilvl w:val="0"/>
+          <w:numId w:val="1"/>
+        </w:numPr>
+        <w:shd w:val="clear" w:color="auto" w:fill="FFFFFE"/>
+        <w:spacing w:after="0" w:line="238" w:lineRule="atLeast"/>
+        <w:rPr>
+          <w:rFonts w:ascii="Consolas" w:eastAsia="Times New Roman" w:hAnsi="Consolas" w:cs="Times New Roman"/>
+          <w:color w:val="000000"/>
+          <w:sz w:val="18"/>
+          <w:szCs w:val="18"/>
+        </w:rPr>
+      </w:pPr>
+      <w:r>
+        <w:rPr>
+          <w:rFonts w:ascii="Consolas" w:eastAsia="Times New Roman" w:hAnsi="Consolas" w:cs="Times New Roman"/>
+          <w:color w:val="3757EF"/>
+          <w:sz w:val="18"/>
+          <w:szCs w:val="18"/>
+        </w:rPr>
+        <w:t>let</w:t>
+      </w:r>
+      <w:r>
+        <w:rPr>
+          <w:rFonts w:ascii="Consolas" w:eastAsia="Times New Roman" w:hAnsi="Consolas" w:cs="Times New Roman"/>
+          <w:color w:val="000000"/>
+          <w:sz w:val="18"/>
+          <w:szCs w:val="18"/>
+        </w:rPr>
+        <w:t> msgUser3 = </w:t>
+      </w:r>
+      <w:r>
+        <w:rPr>
+          <w:rFonts w:ascii="Consolas" w:eastAsia="Times New Roman" w:hAnsi="Consolas" w:cs="Times New Roman"/>
+          <w:color w:val="3757EF"/>
+          <w:sz w:val="18"/>
+          <w:szCs w:val="18"/>
+        </w:rPr>
+        <w:t>new</w:t>
+      </w:r>
+      <w:r>
+        <w:rPr>
+          <w:rFonts w:ascii="Consolas" w:eastAsia="Times New Roman" w:hAnsi="Consolas" w:cs="Times New Roman"/>
+          <w:color w:val="000000"/>
+          <w:sz w:val="18"/>
+          <w:szCs w:val="18"/>
+        </w:rPr>
+        <w:t> </w:t>
+      </w:r>
+      <w:r>
+        <w:rPr>
+          <w:rFonts w:ascii="Consolas" w:eastAsia="Times New Roman" w:hAnsi="Consolas" w:cs="Times New Roman"/>
+          <w:color w:val="1142AF"/>
+          <w:sz w:val="18"/>
+          <w:szCs w:val="18"/>
+        </w:rPr>
+        <w:t>Map</w:t>
+      </w:r>
+      <w:r>
+        <w:rPr>
+          <w:rFonts w:ascii="Consolas" w:eastAsia="Times New Roman" w:hAnsi="Consolas" w:cs="Times New Roman"/>
+          <w:color w:val="000000"/>
+          <w:sz w:val="18"/>
+          <w:szCs w:val="18"/>
+        </w:rPr>
+        <w:t>();</w:t>
+      </w:r>
+    </w:p>
+    <w:p>
+      <w:pPr>
+        <w:pStyle w:val="ListParagraph"/>
+        <w:numPr>
+          <w:ilvl w:val="0"/>
+          <w:numId w:val="1"/>
+        </w:numPr>
+        <w:shd w:val="clear" w:color="auto" w:fill="FFFFFE"/>
+        <w:spacing w:after="0" w:line="238" w:lineRule="atLeast"/>
+        <w:rPr>
+          <w:rFonts w:ascii="Consolas" w:eastAsia="Times New Roman" w:hAnsi="Consolas" w:cs="Times New Roman"/>
+          <w:color w:val="000000"/>
+          <w:sz w:val="18"/>
+          <w:szCs w:val="18"/>
+        </w:rPr>
+      </w:pPr>
+      <w:r>
+        <w:rPr>
+          <w:rFonts w:ascii="Consolas" w:eastAsia="Times New Roman" w:hAnsi="Consolas" w:cs="Times New Roman"/>
+          <w:color w:val="000000"/>
+          <w:sz w:val="18"/>
+          <w:szCs w:val="18"/>
+        </w:rPr>
+        <w:t>msgUser3.</w:t>
+      </w:r>
+      <w:r>
+        <w:rPr>
+          <w:rFonts w:ascii="Consolas" w:eastAsia="Times New Roman" w:hAnsi="Consolas" w:cs="Times New Roman"/>
+          <w:color w:val="3757EF"/>
+          <w:sz w:val="18"/>
+          <w:szCs w:val="18"/>
+        </w:rPr>
+        <w:t>set</w:t>
+      </w:r>
+      <w:r>
+        <w:rPr>
+          <w:rFonts w:ascii="Consolas" w:eastAsia="Times New Roman" w:hAnsi="Consolas" w:cs="Times New Roman"/>
+          <w:color w:val="000000"/>
+          <w:sz w:val="18"/>
+          <w:szCs w:val="18"/>
+        </w:rPr>
+        <w:t>(</w:t>
+      </w:r>
+      <w:r>
+        <w:rPr>
+          <w:rFonts w:ascii="Consolas" w:eastAsia="Times New Roman" w:hAnsi="Consolas" w:cs="Times New Roman"/>
+          <w:color w:val="0C840A"/>
+          <w:sz w:val="18"/>
+          <w:szCs w:val="18"/>
+        </w:rPr>
+        <w:t>"message1"</w:t>
+      </w:r>
+      <w:r>
+        <w:rPr>
+          <w:rFonts w:ascii="Consolas" w:eastAsia="Times New Roman" w:hAnsi="Consolas" w:cs="Times New Roman"/>
+          <w:color w:val="000000"/>
+          <w:sz w:val="18"/>
+          <w:szCs w:val="18"/>
+        </w:rPr>
+        <w:t>, </w:t>
+      </w:r>
+      <w:r>
+        <w:rPr>
+          <w:rFonts w:ascii="Consolas" w:eastAsia="Times New Roman" w:hAnsi="Consolas" w:cs="Times New Roman"/>
+          <w:color w:val="0C840A"/>
+          <w:sz w:val="18"/>
+          <w:szCs w:val="18"/>
+        </w:rPr>
+        <w:t>"This is the message 1"</w:t>
+      </w:r>
+      <w:r>
+        <w:rPr>
+          <w:rFonts w:ascii="Consolas" w:eastAsia="Times New Roman" w:hAnsi="Consolas" w:cs="Times New Roman"/>
+          <w:color w:val="000000"/>
+          <w:sz w:val="18"/>
+          <w:szCs w:val="18"/>
+        </w:rPr>
+        <w:t>);</w:t>
+      </w:r>
+    </w:p>
+    <w:p>
+      <w:pPr>
+        <w:pStyle w:val="ListParagraph"/>
+        <w:numPr>
+          <w:ilvl w:val="0"/>
+          <w:numId w:val="1"/>
+        </w:numPr>
+        <w:shd w:val="clear" w:color="auto" w:fill="FFFFFE"/>
+        <w:spacing w:after="0" w:line="238" w:lineRule="atLeast"/>
+        <w:rPr>
+          <w:rFonts w:ascii="Consolas" w:eastAsia="Times New Roman" w:hAnsi="Consolas" w:cs="Times New Roman"/>
+          <w:color w:val="000000"/>
+          <w:sz w:val="18"/>
+          <w:szCs w:val="18"/>
+        </w:rPr>
+      </w:pPr>
+      <w:r>
+        <w:rPr>
+          <w:rFonts w:ascii="Consolas" w:eastAsia="Times New Roman" w:hAnsi="Consolas" w:cs="Times New Roman"/>
+          <w:color w:val="000000"/>
+          <w:sz w:val="18"/>
+          <w:szCs w:val="18"/>
+        </w:rPr>
+        <w:t>msgUser3.</w:t>
+      </w:r>
+      <w:r>
+        <w:rPr>
+          <w:rFonts w:ascii="Consolas" w:eastAsia="Times New Roman" w:hAnsi="Consolas" w:cs="Times New Roman"/>
+          <w:color w:val="3757EF"/>
+          <w:sz w:val="18"/>
+          <w:szCs w:val="18"/>
+        </w:rPr>
+        <w:t>set</w:t>
+      </w:r>
+      <w:r>
+        <w:rPr>
+          <w:rFonts w:ascii="Consolas" w:eastAsia="Times New Roman" w:hAnsi="Consolas" w:cs="Times New Roman"/>
+          <w:color w:val="000000"/>
+          <w:sz w:val="18"/>
+          <w:szCs w:val="18"/>
+        </w:rPr>
+        <w:t>(</w:t>
+      </w:r>
+      <w:r>
+        <w:rPr>
+          <w:rFonts w:ascii="Consolas" w:eastAsia="Times New Roman" w:hAnsi="Consolas" w:cs="Times New Roman"/>
+          <w:color w:val="0C840A"/>
+          <w:sz w:val="18"/>
+          <w:szCs w:val="18"/>
+        </w:rPr>
+        <w:t>"message2"</w:t>
+      </w:r>
+      <w:r>
+        <w:rPr>
+          <w:rFonts w:ascii="Consolas" w:eastAsia="Times New Roman" w:hAnsi="Consolas" w:cs="Times New Roman"/>
+          <w:color w:val="000000"/>
+          <w:sz w:val="18"/>
+          <w:szCs w:val="18"/>
+        </w:rPr>
+        <w:t>, </w:t>
+      </w:r>
+      <w:r>
+        <w:rPr>
+          <w:rFonts w:ascii="Consolas" w:eastAsia="Times New Roman" w:hAnsi="Consolas" w:cs="Times New Roman"/>
+          <w:color w:val="0C840A"/>
+          <w:sz w:val="18"/>
+          <w:szCs w:val="18"/>
+        </w:rPr>
+        <w:t>"This is the message 2"</w:t>
+      </w:r>
+      <w:r>
+        <w:rPr>
+          <w:rFonts w:ascii="Consolas" w:eastAsia="Times New Roman" w:hAnsi="Consolas" w:cs="Times New Roman"/>
+          <w:color w:val="000000"/>
+          <w:sz w:val="18"/>
+          <w:szCs w:val="18"/>
+        </w:rPr>
+        <w:t>);</w:t>
+      </w:r>
+    </w:p>
+    <w:p>
+      <w:pPr>
+        <w:pStyle w:val="ListParagraph"/>
+        <w:numPr>
+          <w:ilvl w:val="0"/>
+          <w:numId w:val="1"/>
+        </w:numPr>
+        <w:shd w:val="clear" w:color="auto" w:fill="FFFFFE"/>
+        <w:spacing w:after="0" w:line="238" w:lineRule="atLeast"/>
+        <w:rPr>
+          <w:rFonts w:ascii="Consolas" w:eastAsia="Times New Roman" w:hAnsi="Consolas" w:cs="Times New Roman"/>
+          <w:color w:val="000000"/>
+          <w:sz w:val="18"/>
+          <w:szCs w:val="18"/>
+        </w:rPr>
+      </w:pPr>
+      <w:r>
+        <w:rPr>
+          <w:rFonts w:ascii="Consolas" w:eastAsia="Times New Roman" w:hAnsi="Consolas" w:cs="Times New Roman"/>
+          <w:color w:val="3757EF"/>
+          <w:sz w:val="18"/>
+          <w:szCs w:val="18"/>
+        </w:rPr>
+        <w:t>let</w:t>
+      </w:r>
+      <w:r>
+        <w:rPr>
+          <w:rFonts w:ascii="Consolas" w:eastAsia="Times New Roman" w:hAnsi="Consolas" w:cs="Times New Roman"/>
+          <w:color w:val="000000"/>
+          <w:sz w:val="18"/>
+          <w:szCs w:val="18"/>
+        </w:rPr>
+        <w:t> user3 = </w:t>
+      </w:r>
+      <w:r>
+        <w:rPr>
+          <w:rFonts w:ascii="Consolas" w:eastAsia="Times New Roman" w:hAnsi="Consolas" w:cs="Times New Roman"/>
+          <w:color w:val="3757EF"/>
+          <w:sz w:val="18"/>
+          <w:szCs w:val="18"/>
+        </w:rPr>
+        <w:t>new</w:t>
+      </w:r>
+      <w:r>
+        <w:rPr>
+          <w:rFonts w:ascii="Consolas" w:eastAsia="Times New Roman" w:hAnsi="Consolas" w:cs="Times New Roman"/>
+          <w:color w:val="000000"/>
+          <w:sz w:val="18"/>
+          <w:szCs w:val="18"/>
+        </w:rPr>
+        <w:t> </w:t>
+      </w:r>
+      <w:r>
+        <w:rPr>
+          <w:rFonts w:ascii="Consolas" w:eastAsia="Times New Roman" w:hAnsi="Consolas" w:cs="Times New Roman"/>
+          <w:color w:val="1142AF"/>
+          <w:sz w:val="18"/>
+          <w:szCs w:val="18"/>
+        </w:rPr>
+        <w:t>User</w:t>
+      </w:r>
+      <w:r>
+        <w:rPr>
+          <w:rFonts w:ascii="Consolas" w:eastAsia="Times New Roman" w:hAnsi="Consolas" w:cs="Times New Roman"/>
+          <w:color w:val="000000"/>
+          <w:sz w:val="18"/>
+          <w:szCs w:val="18"/>
+        </w:rPr>
+        <w:t>(</w:t>
+      </w:r>
+      <w:r>
+        <w:rPr>
+          <w:rFonts w:ascii="Consolas" w:eastAsia="Times New Roman" w:hAnsi="Consolas" w:cs="Times New Roman"/>
+          <w:color w:val="0C840A"/>
+          <w:sz w:val="18"/>
+          <w:szCs w:val="18"/>
+        </w:rPr>
+        <w:t>"</w:t>
+      </w:r>
+      <w:r>
+        <w:rPr>
+          <w:rFonts w:ascii="Consolas" w:eastAsia="Times New Roman" w:hAnsi="Consolas" w:cs="Times New Roman"/>
+          <w:color w:val="0C840A"/>
+          <w:sz w:val="18"/>
+          <w:szCs w:val="18"/>
+        </w:rPr>
+        <w:t>RK</w:t>
+      </w:r>
+      <w:r>
+        <w:rPr>
+          <w:rFonts w:ascii="Consolas" w:eastAsia="Times New Roman" w:hAnsi="Consolas" w:cs="Times New Roman"/>
+          <w:color w:val="0C840A"/>
+          <w:sz w:val="18"/>
+          <w:szCs w:val="18"/>
+        </w:rPr>
+        <w:t>"</w:t>
+      </w:r>
+      <w:r>
+        <w:rPr>
+          <w:rFonts w:ascii="Consolas" w:eastAsia="Times New Roman" w:hAnsi="Consolas" w:cs="Times New Roman"/>
+          <w:color w:val="000000"/>
+          <w:sz w:val="18"/>
+          <w:szCs w:val="18"/>
+        </w:rPr>
+        <w:t>, msgUser3);</w:t>
+      </w:r>
+    </w:p>
+    <w:p>
+      <w:pPr>
+        <w:pStyle w:val="ListParagraph"/>
+        <w:numPr>
+          <w:ilvl w:val="0"/>
+          <w:numId w:val="1"/>
+        </w:numPr>
+        <w:shd w:val="clear" w:color="auto" w:fill="FFFFFE"/>
+        <w:spacing w:after="0" w:line="238" w:lineRule="atLeast"/>
+        <w:rPr>
+          <w:rFonts w:ascii="Consolas" w:eastAsia="Times New Roman" w:hAnsi="Consolas" w:cs="Times New Roman"/>
+          <w:color w:val="000000"/>
+          <w:sz w:val="18"/>
+          <w:szCs w:val="18"/>
+        </w:rPr>
+      </w:pPr>
+    </w:p>
+    <w:p>
+      <w:pPr>
+        <w:pStyle w:val="ListParagraph"/>
+        <w:numPr>
+          <w:ilvl w:val="0"/>
+          <w:numId w:val="1"/>
+        </w:numPr>
+        <w:shd w:val="clear" w:color="auto" w:fill="FFFFFE"/>
+        <w:spacing w:after="0" w:line="238" w:lineRule="atLeast"/>
+        <w:rPr>
+          <w:rFonts w:ascii="Consolas" w:eastAsia="Times New Roman" w:hAnsi="Consolas" w:cs="Times New Roman"/>
+          <w:color w:val="000000"/>
+          <w:sz w:val="18"/>
+          <w:szCs w:val="18"/>
+        </w:rPr>
+      </w:pPr>
+      <w:r>
+        <w:rPr>
+          <w:rFonts w:ascii="Consolas" w:eastAsia="Times New Roman" w:hAnsi="Consolas" w:cs="Times New Roman"/>
+          <w:color w:val="3757EF"/>
+          <w:sz w:val="18"/>
+          <w:szCs w:val="18"/>
+        </w:rPr>
+        <w:t>let</w:t>
+      </w:r>
+      <w:r>
+        <w:rPr>
+          <w:rFonts w:ascii="Consolas" w:eastAsia="Times New Roman" w:hAnsi="Consolas" w:cs="Times New Roman"/>
+          <w:color w:val="000000"/>
+          <w:sz w:val="18"/>
+          <w:szCs w:val="18"/>
+        </w:rPr>
+        <w:t> msgUser4 = </w:t>
+      </w:r>
+      <w:r>
+        <w:rPr>
+          <w:rFonts w:ascii="Consolas" w:eastAsia="Times New Roman" w:hAnsi="Consolas" w:cs="Times New Roman"/>
+          <w:color w:val="3757EF"/>
+          <w:sz w:val="18"/>
+          <w:szCs w:val="18"/>
+        </w:rPr>
+        <w:t>new</w:t>
+      </w:r>
+      <w:r>
+        <w:rPr>
+          <w:rFonts w:ascii="Consolas" w:eastAsia="Times New Roman" w:hAnsi="Consolas" w:cs="Times New Roman"/>
+          <w:color w:val="000000"/>
+          <w:sz w:val="18"/>
+          <w:szCs w:val="18"/>
+        </w:rPr>
+        <w:t> </w:t>
+      </w:r>
+      <w:r>
+        <w:rPr>
+          <w:rFonts w:ascii="Consolas" w:eastAsia="Times New Roman" w:hAnsi="Consolas" w:cs="Times New Roman"/>
+          <w:color w:val="1142AF"/>
+          <w:sz w:val="18"/>
+          <w:szCs w:val="18"/>
+        </w:rPr>
+        <w:t>Map</w:t>
+      </w:r>
+      <w:r>
+        <w:rPr>
+          <w:rFonts w:ascii="Consolas" w:eastAsia="Times New Roman" w:hAnsi="Consolas" w:cs="Times New Roman"/>
+          <w:color w:val="000000"/>
+          <w:sz w:val="18"/>
+          <w:szCs w:val="18"/>
+        </w:rPr>
+        <w:t>();</w:t>
+      </w:r>
+    </w:p>
+    <w:p>
+      <w:pPr>
+        <w:pStyle w:val="ListParagraph"/>
+        <w:numPr>
+          <w:ilvl w:val="0"/>
+          <w:numId w:val="1"/>
+        </w:numPr>
+        <w:shd w:val="clear" w:color="auto" w:fill="FFFFFE"/>
+        <w:spacing w:after="0" w:line="238" w:lineRule="atLeast"/>
+        <w:rPr>
+          <w:rFonts w:ascii="Consolas" w:eastAsia="Times New Roman" w:hAnsi="Consolas" w:cs="Times New Roman"/>
+          <w:color w:val="000000"/>
+          <w:sz w:val="18"/>
+          <w:szCs w:val="18"/>
+        </w:rPr>
+      </w:pPr>
+      <w:r>
+        <w:rPr>
+          <w:rFonts w:ascii="Consolas" w:eastAsia="Times New Roman" w:hAnsi="Consolas" w:cs="Times New Roman"/>
+          <w:color w:val="000000"/>
+          <w:sz w:val="18"/>
+          <w:szCs w:val="18"/>
+        </w:rPr>
+        <w:t>msgUser4.</w:t>
+      </w:r>
+      <w:r>
+        <w:rPr>
+          <w:rFonts w:ascii="Consolas" w:eastAsia="Times New Roman" w:hAnsi="Consolas" w:cs="Times New Roman"/>
+          <w:color w:val="3757EF"/>
+          <w:sz w:val="18"/>
+          <w:szCs w:val="18"/>
+        </w:rPr>
+        <w:t>set</w:t>
+      </w:r>
+      <w:r>
+        <w:rPr>
+          <w:rFonts w:ascii="Consolas" w:eastAsia="Times New Roman" w:hAnsi="Consolas" w:cs="Times New Roman"/>
+          <w:color w:val="000000"/>
+          <w:sz w:val="18"/>
+          <w:szCs w:val="18"/>
+        </w:rPr>
+        <w:t>(</w:t>
+      </w:r>
+      <w:r>
+        <w:rPr>
+          <w:rFonts w:ascii="Consolas" w:eastAsia="Times New Roman" w:hAnsi="Consolas" w:cs="Times New Roman"/>
+          <w:color w:val="0C840A"/>
+          <w:sz w:val="18"/>
+          <w:szCs w:val="18"/>
+        </w:rPr>
+        <w:t>"message1"</w:t>
+      </w:r>
+      <w:r>
+        <w:rPr>
+          <w:rFonts w:ascii="Consolas" w:eastAsia="Times New Roman" w:hAnsi="Consolas" w:cs="Times New Roman"/>
+          <w:color w:val="000000"/>
+          <w:sz w:val="18"/>
+          <w:szCs w:val="18"/>
+        </w:rPr>
+        <w:t>, </w:t>
+      </w:r>
+      <w:r>
+        <w:rPr>
+          <w:rFonts w:ascii="Consolas" w:eastAsia="Times New Roman" w:hAnsi="Consolas" w:cs="Times New Roman"/>
+          <w:color w:val="0C840A"/>
+          <w:sz w:val="18"/>
+          <w:szCs w:val="18"/>
+        </w:rPr>
+        <w:t>"This is the message 1"</w:t>
+      </w:r>
+      <w:r>
+        <w:rPr>
+          <w:rFonts w:ascii="Consolas" w:eastAsia="Times New Roman" w:hAnsi="Consolas" w:cs="Times New Roman"/>
+          <w:color w:val="000000"/>
+          <w:sz w:val="18"/>
+          <w:szCs w:val="18"/>
+        </w:rPr>
+        <w:t>);</w:t>
+      </w:r>
+    </w:p>
+    <w:p>
+      <w:pPr>
+        <w:pStyle w:val="ListParagraph"/>
+        <w:numPr>
+          <w:ilvl w:val="0"/>
+          <w:numId w:val="1"/>
+        </w:numPr>
+        <w:shd w:val="clear" w:color="auto" w:fill="FFFFFE"/>
+        <w:spacing w:after="0" w:line="238" w:lineRule="atLeast"/>
+        <w:rPr>
+          <w:rFonts w:ascii="Consolas" w:eastAsia="Times New Roman" w:hAnsi="Consolas" w:cs="Times New Roman"/>
+          <w:color w:val="000000"/>
+          <w:sz w:val="18"/>
+          <w:szCs w:val="18"/>
+        </w:rPr>
+      </w:pPr>
+      <w:r>
+        <w:rPr>
+          <w:rFonts w:ascii="Consolas" w:eastAsia="Times New Roman" w:hAnsi="Consolas" w:cs="Times New Roman"/>
+          <w:color w:val="000000"/>
+          <w:sz w:val="18"/>
+          <w:szCs w:val="18"/>
+        </w:rPr>
+        <w:t>msgUser4.</w:t>
+      </w:r>
+      <w:r>
+        <w:rPr>
+          <w:rFonts w:ascii="Consolas" w:eastAsia="Times New Roman" w:hAnsi="Consolas" w:cs="Times New Roman"/>
+          <w:color w:val="3757EF"/>
+          <w:sz w:val="18"/>
+          <w:szCs w:val="18"/>
+        </w:rPr>
+        <w:t>set</w:t>
+      </w:r>
+      <w:r>
+        <w:rPr>
+          <w:rFonts w:ascii="Consolas" w:eastAsia="Times New Roman" w:hAnsi="Consolas" w:cs="Times New Roman"/>
+          <w:color w:val="000000"/>
+          <w:sz w:val="18"/>
+          <w:szCs w:val="18"/>
+        </w:rPr>
+        <w:t>(</w:t>
+      </w:r>
+      <w:r>
+        <w:rPr>
+          <w:rFonts w:ascii="Consolas" w:eastAsia="Times New Roman" w:hAnsi="Consolas" w:cs="Times New Roman"/>
+          <w:color w:val="0C840A"/>
+          <w:sz w:val="18"/>
+          <w:szCs w:val="18"/>
+        </w:rPr>
+        <w:t>"message2"</w:t>
+      </w:r>
+      <w:r>
+        <w:rPr>
+          <w:rFonts w:ascii="Consolas" w:eastAsia="Times New Roman" w:hAnsi="Consolas" w:cs="Times New Roman"/>
+          <w:color w:val="000000"/>
+          <w:sz w:val="18"/>
+          <w:szCs w:val="18"/>
+        </w:rPr>
+        <w:t>, </w:t>
+      </w:r>
+      <w:r>
+        <w:rPr>
+          <w:rFonts w:ascii="Consolas" w:eastAsia="Times New Roman" w:hAnsi="Consolas" w:cs="Times New Roman"/>
+          <w:color w:val="0C840A"/>
+          <w:sz w:val="18"/>
+          <w:szCs w:val="18"/>
+        </w:rPr>
+        <w:t>"This is the message 2"</w:t>
+      </w:r>
+      <w:r>
+        <w:rPr>
+          <w:rFonts w:ascii="Consolas" w:eastAsia="Times New Roman" w:hAnsi="Consolas" w:cs="Times New Roman"/>
+          <w:color w:val="000000"/>
+          <w:sz w:val="18"/>
+          <w:szCs w:val="18"/>
+        </w:rPr>
+        <w:t>);</w:t>
+      </w:r>
+    </w:p>
+    <w:p>
+      <w:pPr>
+        <w:pStyle w:val="ListParagraph"/>
+        <w:numPr>
+          <w:ilvl w:val="0"/>
+          <w:numId w:val="1"/>
+        </w:numPr>
+        <w:shd w:val="clear" w:color="auto" w:fill="FFFFFE"/>
+        <w:spacing w:after="0" w:line="238" w:lineRule="atLeast"/>
+        <w:rPr>
+          <w:rFonts w:ascii="Consolas" w:eastAsia="Times New Roman" w:hAnsi="Consolas" w:cs="Times New Roman"/>
+          <w:color w:val="000000"/>
+          <w:sz w:val="18"/>
+          <w:szCs w:val="18"/>
+        </w:rPr>
+      </w:pPr>
+      <w:r>
+        <w:rPr>
+          <w:rFonts w:ascii="Consolas" w:eastAsia="Times New Roman" w:hAnsi="Consolas" w:cs="Times New Roman"/>
+          <w:color w:val="3757EF"/>
+          <w:sz w:val="18"/>
+          <w:szCs w:val="18"/>
+        </w:rPr>
+        <w:t>let</w:t>
+      </w:r>
+      <w:r>
+        <w:rPr>
+          <w:rFonts w:ascii="Consolas" w:eastAsia="Times New Roman" w:hAnsi="Consolas" w:cs="Times New Roman"/>
+          <w:color w:val="000000"/>
+          <w:sz w:val="18"/>
+          <w:szCs w:val="18"/>
+        </w:rPr>
+        <w:t> user4 = </w:t>
+      </w:r>
+      <w:r>
+        <w:rPr>
+          <w:rFonts w:ascii="Consolas" w:eastAsia="Times New Roman" w:hAnsi="Consolas" w:cs="Times New Roman"/>
+          <w:color w:val="3757EF"/>
+          <w:sz w:val="18"/>
+          <w:szCs w:val="18"/>
+        </w:rPr>
+        <w:t>new</w:t>
+      </w:r>
+      <w:r>
+        <w:rPr>
+          <w:rFonts w:ascii="Consolas" w:eastAsia="Times New Roman" w:hAnsi="Consolas" w:cs="Times New Roman"/>
+          <w:color w:val="000000"/>
+          <w:sz w:val="18"/>
+          <w:szCs w:val="18"/>
+        </w:rPr>
+        <w:t> </w:t>
+      </w:r>
+      <w:r>
+        <w:rPr>
+          <w:rFonts w:ascii="Consolas" w:eastAsia="Times New Roman" w:hAnsi="Consolas" w:cs="Times New Roman"/>
+          <w:color w:val="1142AF"/>
+          <w:sz w:val="18"/>
+          <w:szCs w:val="18"/>
+        </w:rPr>
+        <w:t>User</w:t>
+      </w:r>
+      <w:r>
+        <w:rPr>
+          <w:rFonts w:ascii="Consolas" w:eastAsia="Times New Roman" w:hAnsi="Consolas" w:cs="Times New Roman"/>
+          <w:color w:val="000000"/>
+          <w:sz w:val="18"/>
+          <w:szCs w:val="18"/>
+        </w:rPr>
+        <w:t>(</w:t>
+      </w:r>
+      <w:r>
+        <w:rPr>
+          <w:rFonts w:ascii="Consolas" w:eastAsia="Times New Roman" w:hAnsi="Consolas" w:cs="Times New Roman"/>
+          <w:color w:val="0C840A"/>
+          <w:sz w:val="18"/>
+          <w:szCs w:val="18"/>
+        </w:rPr>
+        <w:t>"</w:t>
+      </w:r>
+      <w:r>
+        <w:rPr>
+          <w:rFonts w:ascii="Consolas" w:eastAsia="Times New Roman" w:hAnsi="Consolas" w:cs="Times New Roman"/>
+          <w:color w:val="0C840A"/>
+          <w:sz w:val="18"/>
+          <w:szCs w:val="18"/>
+        </w:rPr>
+        <w:t>KJ</w:t>
+      </w:r>
+      <w:r>
+        <w:rPr>
+          <w:rFonts w:ascii="Consolas" w:eastAsia="Times New Roman" w:hAnsi="Consolas" w:cs="Times New Roman"/>
+          <w:color w:val="0C840A"/>
+          <w:sz w:val="18"/>
+          <w:szCs w:val="18"/>
+        </w:rPr>
+        <w:t>"</w:t>
+      </w:r>
+      <w:r>
+        <w:rPr>
+          <w:rFonts w:ascii="Consolas" w:eastAsia="Times New Roman" w:hAnsi="Consolas" w:cs="Times New Roman"/>
+          <w:color w:val="000000"/>
+          <w:sz w:val="18"/>
+          <w:szCs w:val="18"/>
+        </w:rPr>
+        <w:t>, msgUser4);</w:t>
+      </w:r>
+    </w:p>
+    <w:p>
+      <w:pPr>
+        <w:pStyle w:val="ListParagraph"/>
+        <w:numPr>
+          <w:ilvl w:val="0"/>
+          <w:numId w:val="1"/>
+        </w:numPr>
+        <w:shd w:val="clear" w:color="auto" w:fill="FFFFFE"/>
+        <w:spacing w:after="0" w:line="238" w:lineRule="atLeast"/>
+        <w:rPr>
+          <w:rFonts w:ascii="Consolas" w:eastAsia="Times New Roman" w:hAnsi="Consolas" w:cs="Times New Roman"/>
+          <w:color w:val="000000"/>
+          <w:sz w:val="18"/>
+          <w:szCs w:val="18"/>
+        </w:rPr>
+      </w:pPr>
+    </w:p>
+    <w:p>
+      <w:pPr>
+        <w:pStyle w:val="ListParagraph"/>
+        <w:numPr>
+          <w:ilvl w:val="0"/>
+          <w:numId w:val="1"/>
+        </w:numPr>
+        <w:shd w:val="clear" w:color="auto" w:fill="FFFFFE"/>
+        <w:spacing w:after="0" w:line="238" w:lineRule="atLeast"/>
+        <w:rPr>
+          <w:rFonts w:ascii="Consolas" w:eastAsia="Times New Roman" w:hAnsi="Consolas" w:cs="Times New Roman"/>
+          <w:color w:val="000000"/>
+          <w:sz w:val="18"/>
+          <w:szCs w:val="18"/>
+        </w:rPr>
+      </w:pPr>
+      <w:r>
+        <w:rPr>
+          <w:rFonts w:ascii="Consolas" w:eastAsia="Times New Roman" w:hAnsi="Consolas" w:cs="Times New Roman"/>
+          <w:color w:val="3757EF"/>
+          <w:sz w:val="18"/>
+          <w:szCs w:val="18"/>
+        </w:rPr>
+        <w:t>let</w:t>
+      </w:r>
+      <w:r>
+        <w:rPr>
+          <w:rFonts w:ascii="Consolas" w:eastAsia="Times New Roman" w:hAnsi="Consolas" w:cs="Times New Roman"/>
+          <w:color w:val="000000"/>
+          <w:sz w:val="18"/>
+          <w:szCs w:val="18"/>
+        </w:rPr>
+        <w:t> msgUser5 = </w:t>
+      </w:r>
+      <w:r>
+        <w:rPr>
+          <w:rFonts w:ascii="Consolas" w:eastAsia="Times New Roman" w:hAnsi="Consolas" w:cs="Times New Roman"/>
+          <w:color w:val="3757EF"/>
+          <w:sz w:val="18"/>
+          <w:szCs w:val="18"/>
+        </w:rPr>
+        <w:t>new</w:t>
+      </w:r>
+      <w:r>
+        <w:rPr>
+          <w:rFonts w:ascii="Consolas" w:eastAsia="Times New Roman" w:hAnsi="Consolas" w:cs="Times New Roman"/>
+          <w:color w:val="000000"/>
+          <w:sz w:val="18"/>
+          <w:szCs w:val="18"/>
+        </w:rPr>
+        <w:t> </w:t>
+      </w:r>
+      <w:r>
+        <w:rPr>
+          <w:rFonts w:ascii="Consolas" w:eastAsia="Times New Roman" w:hAnsi="Consolas" w:cs="Times New Roman"/>
+          <w:color w:val="1142AF"/>
+          <w:sz w:val="18"/>
+          <w:szCs w:val="18"/>
+        </w:rPr>
+        <w:t>Map</w:t>
+      </w:r>
+      <w:r>
+        <w:rPr>
+          <w:rFonts w:ascii="Consolas" w:eastAsia="Times New Roman" w:hAnsi="Consolas" w:cs="Times New Roman"/>
+          <w:color w:val="000000"/>
+          <w:sz w:val="18"/>
+          <w:szCs w:val="18"/>
+        </w:rPr>
+        <w:t>();</w:t>
+      </w:r>
+    </w:p>
+    <w:p>
+      <w:pPr>
+        <w:pStyle w:val="ListParagraph"/>
+        <w:numPr>
+          <w:ilvl w:val="0"/>
+          <w:numId w:val="1"/>
+        </w:numPr>
+        <w:shd w:val="clear" w:color="auto" w:fill="FFFFFE"/>
+        <w:spacing w:after="0" w:line="238" w:lineRule="atLeast"/>
+        <w:rPr>
+          <w:rFonts w:ascii="Consolas" w:eastAsia="Times New Roman" w:hAnsi="Consolas" w:cs="Times New Roman"/>
+          <w:color w:val="000000"/>
+          <w:sz w:val="18"/>
+          <w:szCs w:val="18"/>
+        </w:rPr>
+      </w:pPr>
+      <w:r>
+        <w:rPr>
+          <w:rFonts w:ascii="Consolas" w:eastAsia="Times New Roman" w:hAnsi="Consolas" w:cs="Times New Roman"/>
+          <w:color w:val="000000"/>
+          <w:sz w:val="18"/>
+          <w:szCs w:val="18"/>
+        </w:rPr>
+        <w:t>msgUser5.</w:t>
+      </w:r>
+      <w:r>
+        <w:rPr>
+          <w:rFonts w:ascii="Consolas" w:eastAsia="Times New Roman" w:hAnsi="Consolas" w:cs="Times New Roman"/>
+          <w:color w:val="3757EF"/>
+          <w:sz w:val="18"/>
+          <w:szCs w:val="18"/>
+        </w:rPr>
+        <w:t>set</w:t>
+      </w:r>
+      <w:r>
+        <w:rPr>
+          <w:rFonts w:ascii="Consolas" w:eastAsia="Times New Roman" w:hAnsi="Consolas" w:cs="Times New Roman"/>
+          <w:color w:val="000000"/>
+          <w:sz w:val="18"/>
+          <w:szCs w:val="18"/>
+        </w:rPr>
+        <w:t>(</w:t>
+      </w:r>
+      <w:r>
+        <w:rPr>
+          <w:rFonts w:ascii="Consolas" w:eastAsia="Times New Roman" w:hAnsi="Consolas" w:cs="Times New Roman"/>
+          <w:color w:val="0C840A"/>
+          <w:sz w:val="18"/>
+          <w:szCs w:val="18"/>
+        </w:rPr>
+        <w:t>"message1"</w:t>
+      </w:r>
+      <w:r>
+        <w:rPr>
+          <w:rFonts w:ascii="Consolas" w:eastAsia="Times New Roman" w:hAnsi="Consolas" w:cs="Times New Roman"/>
+          <w:color w:val="000000"/>
+          <w:sz w:val="18"/>
+          <w:szCs w:val="18"/>
+        </w:rPr>
+        <w:t>, </w:t>
+      </w:r>
+      <w:r>
+        <w:rPr>
+          <w:rFonts w:ascii="Consolas" w:eastAsia="Times New Roman" w:hAnsi="Consolas" w:cs="Times New Roman"/>
+          <w:color w:val="0C840A"/>
+          <w:sz w:val="18"/>
+          <w:szCs w:val="18"/>
+        </w:rPr>
+        <w:t>"This is the message 1"</w:t>
+      </w:r>
+      <w:r>
+        <w:rPr>
+          <w:rFonts w:ascii="Consolas" w:eastAsia="Times New Roman" w:hAnsi="Consolas" w:cs="Times New Roman"/>
+          <w:color w:val="000000"/>
+          <w:sz w:val="18"/>
+          <w:szCs w:val="18"/>
+        </w:rPr>
+        <w:t>);</w:t>
+      </w:r>
+    </w:p>
+    <w:p>
+      <w:pPr>
+        <w:pStyle w:val="ListParagraph"/>
+        <w:numPr>
+          <w:ilvl w:val="0"/>
+          <w:numId w:val="1"/>
+        </w:numPr>
+        <w:shd w:val="clear" w:color="auto" w:fill="FFFFFE"/>
+        <w:spacing w:after="0" w:line="238" w:lineRule="atLeast"/>
+        <w:rPr>
+          <w:rFonts w:ascii="Consolas" w:eastAsia="Times New Roman" w:hAnsi="Consolas" w:cs="Times New Roman"/>
+          <w:color w:val="000000"/>
+          <w:sz w:val="18"/>
+          <w:szCs w:val="18"/>
+        </w:rPr>
+      </w:pPr>
+      <w:r>
+        <w:rPr>
+          <w:rFonts w:ascii="Consolas" w:eastAsia="Times New Roman" w:hAnsi="Consolas" w:cs="Times New Roman"/>
+          <w:color w:val="000000"/>
+          <w:sz w:val="18"/>
+          <w:szCs w:val="18"/>
+        </w:rPr>
+        <w:t>msgUser5.</w:t>
+      </w:r>
+      <w:r>
+        <w:rPr>
+          <w:rFonts w:ascii="Consolas" w:eastAsia="Times New Roman" w:hAnsi="Consolas" w:cs="Times New Roman"/>
+          <w:color w:val="3757EF"/>
+          <w:sz w:val="18"/>
+          <w:szCs w:val="18"/>
+        </w:rPr>
+        <w:t>set</w:t>
+      </w:r>
+      <w:r>
+        <w:rPr>
+          <w:rFonts w:ascii="Consolas" w:eastAsia="Times New Roman" w:hAnsi="Consolas" w:cs="Times New Roman"/>
+          <w:color w:val="000000"/>
+          <w:sz w:val="18"/>
+          <w:szCs w:val="18"/>
+        </w:rPr>
+        <w:t>(</w:t>
+      </w:r>
+      <w:r>
+        <w:rPr>
+          <w:rFonts w:ascii="Consolas" w:eastAsia="Times New Roman" w:hAnsi="Consolas" w:cs="Times New Roman"/>
+          <w:color w:val="0C840A"/>
+          <w:sz w:val="18"/>
+          <w:szCs w:val="18"/>
+        </w:rPr>
+        <w:t>"message2"</w:t>
+      </w:r>
+      <w:r>
+        <w:rPr>
+          <w:rFonts w:ascii="Consolas" w:eastAsia="Times New Roman" w:hAnsi="Consolas" w:cs="Times New Roman"/>
+          <w:color w:val="000000"/>
+          <w:sz w:val="18"/>
+          <w:szCs w:val="18"/>
+        </w:rPr>
+        <w:t>, </w:t>
+      </w:r>
+      <w:r>
+        <w:rPr>
+          <w:rFonts w:ascii="Consolas" w:eastAsia="Times New Roman" w:hAnsi="Consolas" w:cs="Times New Roman"/>
+          <w:color w:val="0C840A"/>
+          <w:sz w:val="18"/>
+          <w:szCs w:val="18"/>
+        </w:rPr>
+        <w:t>"This is the message 2"</w:t>
+      </w:r>
+      <w:r>
+        <w:rPr>
+          <w:rFonts w:ascii="Consolas" w:eastAsia="Times New Roman" w:hAnsi="Consolas" w:cs="Times New Roman"/>
+          <w:color w:val="000000"/>
+          <w:sz w:val="18"/>
+          <w:szCs w:val="18"/>
+        </w:rPr>
+        <w:t>);</w:t>
+      </w:r>
+    </w:p>
+    <w:p>
+      <w:pPr>
+        <w:pStyle w:val="ListParagraph"/>
+        <w:numPr>
+          <w:ilvl w:val="0"/>
+          <w:numId w:val="1"/>
+        </w:numPr>
+        <w:shd w:val="clear" w:color="auto" w:fill="FFFFFE"/>
+        <w:spacing w:after="0" w:line="238" w:lineRule="atLeast"/>
+        <w:rPr>
+          <w:rFonts w:ascii="Consolas" w:eastAsia="Times New Roman" w:hAnsi="Consolas" w:cs="Times New Roman"/>
+          <w:color w:val="000000"/>
+          <w:sz w:val="18"/>
+          <w:szCs w:val="18"/>
+        </w:rPr>
+      </w:pPr>
+      <w:r>
+        <w:rPr>
+          <w:rFonts w:ascii="Consolas" w:eastAsia="Times New Roman" w:hAnsi="Consolas" w:cs="Times New Roman"/>
+          <w:color w:val="3757EF"/>
+          <w:sz w:val="18"/>
+          <w:szCs w:val="18"/>
+        </w:rPr>
+        <w:t>let</w:t>
+      </w:r>
+      <w:r>
+        <w:rPr>
+          <w:rFonts w:ascii="Consolas" w:eastAsia="Times New Roman" w:hAnsi="Consolas" w:cs="Times New Roman"/>
+          <w:color w:val="000000"/>
+          <w:sz w:val="18"/>
+          <w:szCs w:val="18"/>
+        </w:rPr>
+        <w:t> user5 = </w:t>
+      </w:r>
+      <w:r>
+        <w:rPr>
+          <w:rFonts w:ascii="Consolas" w:eastAsia="Times New Roman" w:hAnsi="Consolas" w:cs="Times New Roman"/>
+          <w:color w:val="3757EF"/>
+          <w:sz w:val="18"/>
+          <w:szCs w:val="18"/>
+        </w:rPr>
+        <w:t>new</w:t>
+      </w:r>
+      <w:r>
+        <w:rPr>
+          <w:rFonts w:ascii="Consolas" w:eastAsia="Times New Roman" w:hAnsi="Consolas" w:cs="Times New Roman"/>
+          <w:color w:val="000000"/>
+          <w:sz w:val="18"/>
+          <w:szCs w:val="18"/>
+        </w:rPr>
+        <w:t> </w:t>
+      </w:r>
+      <w:r>
+        <w:rPr>
+          <w:rFonts w:ascii="Consolas" w:eastAsia="Times New Roman" w:hAnsi="Consolas" w:cs="Times New Roman"/>
+          <w:color w:val="1142AF"/>
+          <w:sz w:val="18"/>
+          <w:szCs w:val="18"/>
+        </w:rPr>
+        <w:t>User</w:t>
+      </w:r>
+      <w:r>
+        <w:rPr>
+          <w:rFonts w:ascii="Consolas" w:eastAsia="Times New Roman" w:hAnsi="Consolas" w:cs="Times New Roman"/>
+          <w:color w:val="000000"/>
+          <w:sz w:val="18"/>
+          <w:szCs w:val="18"/>
+        </w:rPr>
+        <w:t>(</w:t>
+      </w:r>
+      <w:r>
+        <w:rPr>
+          <w:rFonts w:ascii="Consolas" w:eastAsia="Times New Roman" w:hAnsi="Consolas" w:cs="Times New Roman"/>
+          <w:color w:val="0C840A"/>
+          <w:sz w:val="18"/>
+          <w:szCs w:val="18"/>
+        </w:rPr>
+        <w:t>"</w:t>
+      </w:r>
+      <w:r>
+        <w:rPr>
+          <w:rFonts w:ascii="Consolas" w:eastAsia="Times New Roman" w:hAnsi="Consolas" w:cs="Times New Roman"/>
+          <w:color w:val="0C840A"/>
+          <w:sz w:val="18"/>
+          <w:szCs w:val="18"/>
+        </w:rPr>
+        <w:t>AY</w:t>
+      </w:r>
+      <w:r>
+        <w:rPr>
+          <w:rFonts w:ascii="Consolas" w:eastAsia="Times New Roman" w:hAnsi="Consolas" w:cs="Times New Roman"/>
+          <w:color w:val="0C840A"/>
+          <w:sz w:val="18"/>
+          <w:szCs w:val="18"/>
+        </w:rPr>
+        <w:t>"</w:t>
+      </w:r>
+      <w:r>
+        <w:rPr>
+          <w:rFonts w:ascii="Consolas" w:eastAsia="Times New Roman" w:hAnsi="Consolas" w:cs="Times New Roman"/>
+          <w:color w:val="000000"/>
+          <w:sz w:val="18"/>
+          <w:szCs w:val="18"/>
+        </w:rPr>
+        <w:t>, msgUser5);</w:t>
+      </w:r>
+    </w:p>
+    <w:p>
+      <w:pPr>
+        <w:pStyle w:val="ListParagraph"/>
+        <w:numPr>
+          <w:ilvl w:val="0"/>
+          <w:numId w:val="1"/>
+        </w:numPr>
+        <w:shd w:val="clear" w:color="auto" w:fill="FFFFFE"/>
+        <w:spacing w:after="0" w:line="238" w:lineRule="atLeast"/>
+        <w:rPr>
+          <w:rFonts w:ascii="Consolas" w:eastAsia="Times New Roman" w:hAnsi="Consolas" w:cs="Times New Roman"/>
+          <w:color w:val="000000"/>
+          <w:sz w:val="18"/>
+          <w:szCs w:val="18"/>
+        </w:rPr>
+      </w:pPr>
+    </w:p>
+    <w:p>
+      <w:pPr>
+        <w:pStyle w:val="ListParagraph"/>
+        <w:numPr>
+          <w:ilvl w:val="0"/>
+          <w:numId w:val="1"/>
+        </w:numPr>
+        <w:shd w:val="clear" w:color="auto" w:fill="FFFFFE"/>
+        <w:spacing w:after="0" w:line="238" w:lineRule="atLeast"/>
+        <w:rPr>
+          <w:rFonts w:ascii="Consolas" w:eastAsia="Times New Roman" w:hAnsi="Consolas" w:cs="Times New Roman"/>
+          <w:color w:val="000000"/>
+          <w:sz w:val="18"/>
+          <w:szCs w:val="18"/>
+        </w:rPr>
+      </w:pPr>
+      <w:r>
+        <w:rPr>
+          <w:rFonts w:ascii="Consolas" w:eastAsia="Times New Roman" w:hAnsi="Consolas" w:cs="Times New Roman"/>
+          <w:color w:val="3757EF"/>
+          <w:sz w:val="18"/>
+          <w:szCs w:val="18"/>
+        </w:rPr>
+        <w:t>let</w:t>
+      </w:r>
+      <w:r>
+        <w:rPr>
+          <w:rFonts w:ascii="Consolas" w:eastAsia="Times New Roman" w:hAnsi="Consolas" w:cs="Times New Roman"/>
+          <w:color w:val="000000"/>
+          <w:sz w:val="18"/>
+          <w:szCs w:val="18"/>
+        </w:rPr>
+        <w:t> msgUser6 = </w:t>
+      </w:r>
+      <w:r>
+        <w:rPr>
+          <w:rFonts w:ascii="Consolas" w:eastAsia="Times New Roman" w:hAnsi="Consolas" w:cs="Times New Roman"/>
+          <w:color w:val="3757EF"/>
+          <w:sz w:val="18"/>
+          <w:szCs w:val="18"/>
+        </w:rPr>
+        <w:t>new</w:t>
+      </w:r>
+      <w:r>
+        <w:rPr>
+          <w:rFonts w:ascii="Consolas" w:eastAsia="Times New Roman" w:hAnsi="Consolas" w:cs="Times New Roman"/>
+          <w:color w:val="000000"/>
+          <w:sz w:val="18"/>
+          <w:szCs w:val="18"/>
+        </w:rPr>
+        <w:t> </w:t>
+      </w:r>
+      <w:r>
+        <w:rPr>
+          <w:rFonts w:ascii="Consolas" w:eastAsia="Times New Roman" w:hAnsi="Consolas" w:cs="Times New Roman"/>
+          <w:color w:val="1142AF"/>
+          <w:sz w:val="18"/>
+          <w:szCs w:val="18"/>
+        </w:rPr>
+        <w:t>Map</w:t>
+      </w:r>
+      <w:r>
+        <w:rPr>
+          <w:rFonts w:ascii="Consolas" w:eastAsia="Times New Roman" w:hAnsi="Consolas" w:cs="Times New Roman"/>
+          <w:color w:val="000000"/>
+          <w:sz w:val="18"/>
+          <w:szCs w:val="18"/>
+        </w:rPr>
+        <w:t>();</w:t>
+      </w:r>
+    </w:p>
+    <w:p>
+      <w:pPr>
+        <w:pStyle w:val="ListParagraph"/>
+        <w:numPr>
+          <w:ilvl w:val="0"/>
+          <w:numId w:val="1"/>
+        </w:numPr>
+        <w:shd w:val="clear" w:color="auto" w:fill="FFFFFE"/>
+        <w:spacing w:after="0" w:line="238" w:lineRule="atLeast"/>
+        <w:rPr>
+          <w:rFonts w:ascii="Consolas" w:eastAsia="Times New Roman" w:hAnsi="Consolas" w:cs="Times New Roman"/>
+          <w:color w:val="000000"/>
+          <w:sz w:val="18"/>
+          <w:szCs w:val="18"/>
+        </w:rPr>
+      </w:pPr>
+      <w:r>
+        <w:rPr>
+          <w:rFonts w:ascii="Consolas" w:eastAsia="Times New Roman" w:hAnsi="Consolas" w:cs="Times New Roman"/>
+          <w:color w:val="000000"/>
+          <w:sz w:val="18"/>
+          <w:szCs w:val="18"/>
+        </w:rPr>
+        <w:t>msgUser6.</w:t>
+      </w:r>
+      <w:r>
+        <w:rPr>
+          <w:rFonts w:ascii="Consolas" w:eastAsia="Times New Roman" w:hAnsi="Consolas" w:cs="Times New Roman"/>
+          <w:color w:val="3757EF"/>
+          <w:sz w:val="18"/>
+          <w:szCs w:val="18"/>
+        </w:rPr>
+        <w:t>set</w:t>
+      </w:r>
+      <w:r>
+        <w:rPr>
+          <w:rFonts w:ascii="Consolas" w:eastAsia="Times New Roman" w:hAnsi="Consolas" w:cs="Times New Roman"/>
+          <w:color w:val="000000"/>
+          <w:sz w:val="18"/>
+          <w:szCs w:val="18"/>
+        </w:rPr>
+        <w:t>(</w:t>
+      </w:r>
+      <w:r>
+        <w:rPr>
+          <w:rFonts w:ascii="Consolas" w:eastAsia="Times New Roman" w:hAnsi="Consolas" w:cs="Times New Roman"/>
+          <w:color w:val="0C840A"/>
+          <w:sz w:val="18"/>
+          <w:szCs w:val="18"/>
+        </w:rPr>
+        <w:t>"message1"</w:t>
+      </w:r>
+      <w:r>
+        <w:rPr>
+          <w:rFonts w:ascii="Consolas" w:eastAsia="Times New Roman" w:hAnsi="Consolas" w:cs="Times New Roman"/>
+          <w:color w:val="000000"/>
+          <w:sz w:val="18"/>
+          <w:szCs w:val="18"/>
+        </w:rPr>
+        <w:t>, </w:t>
+      </w:r>
+      <w:r>
+        <w:rPr>
+          <w:rFonts w:ascii="Consolas" w:eastAsia="Times New Roman" w:hAnsi="Consolas" w:cs="Times New Roman"/>
+          <w:color w:val="0C840A"/>
+          <w:sz w:val="18"/>
+          <w:szCs w:val="18"/>
+        </w:rPr>
+        <w:t>"This is the message 1"</w:t>
+      </w:r>
+      <w:r>
+        <w:rPr>
+          <w:rFonts w:ascii="Consolas" w:eastAsia="Times New Roman" w:hAnsi="Consolas" w:cs="Times New Roman"/>
+          <w:color w:val="000000"/>
+          <w:sz w:val="18"/>
+          <w:szCs w:val="18"/>
+        </w:rPr>
+        <w:t>);</w:t>
+      </w:r>
+    </w:p>
+    <w:p>
+      <w:pPr>
+        <w:pStyle w:val="ListParagraph"/>
+        <w:numPr>
+          <w:ilvl w:val="0"/>
+          <w:numId w:val="1"/>
+        </w:numPr>
+        <w:shd w:val="clear" w:color="auto" w:fill="FFFFFE"/>
+        <w:spacing w:after="0" w:line="238" w:lineRule="atLeast"/>
+        <w:rPr>
+          <w:rFonts w:ascii="Consolas" w:eastAsia="Times New Roman" w:hAnsi="Consolas" w:cs="Times New Roman"/>
+          <w:color w:val="000000"/>
+          <w:sz w:val="18"/>
+          <w:szCs w:val="18"/>
+        </w:rPr>
+      </w:pPr>
+      <w:r>
+        <w:rPr>
+          <w:rFonts w:ascii="Consolas" w:eastAsia="Times New Roman" w:hAnsi="Consolas" w:cs="Times New Roman"/>
+          <w:color w:val="000000"/>
+          <w:sz w:val="18"/>
+          <w:szCs w:val="18"/>
+        </w:rPr>
+        <w:t>msgUser6.</w:t>
+      </w:r>
+      <w:r>
+        <w:rPr>
+          <w:rFonts w:ascii="Consolas" w:eastAsia="Times New Roman" w:hAnsi="Consolas" w:cs="Times New Roman"/>
+          <w:color w:val="3757EF"/>
+          <w:sz w:val="18"/>
+          <w:szCs w:val="18"/>
+        </w:rPr>
+        <w:t>set</w:t>
+      </w:r>
+      <w:r>
+        <w:rPr>
+          <w:rFonts w:ascii="Consolas" w:eastAsia="Times New Roman" w:hAnsi="Consolas" w:cs="Times New Roman"/>
+          <w:color w:val="000000"/>
+          <w:sz w:val="18"/>
+          <w:szCs w:val="18"/>
+        </w:rPr>
+        <w:t>(</w:t>
+      </w:r>
+      <w:r>
+        <w:rPr>
+          <w:rFonts w:ascii="Consolas" w:eastAsia="Times New Roman" w:hAnsi="Consolas" w:cs="Times New Roman"/>
+          <w:color w:val="0C840A"/>
+          <w:sz w:val="18"/>
+          <w:szCs w:val="18"/>
+        </w:rPr>
+        <w:t>"message2"</w:t>
+      </w:r>
+      <w:r>
+        <w:rPr>
+          <w:rFonts w:ascii="Consolas" w:eastAsia="Times New Roman" w:hAnsi="Consolas" w:cs="Times New Roman"/>
+          <w:color w:val="000000"/>
+          <w:sz w:val="18"/>
+          <w:szCs w:val="18"/>
+        </w:rPr>
+        <w:t>, </w:t>
+      </w:r>
+      <w:r>
+        <w:rPr>
+          <w:rFonts w:ascii="Consolas" w:eastAsia="Times New Roman" w:hAnsi="Consolas" w:cs="Times New Roman"/>
+          <w:color w:val="0C840A"/>
+          <w:sz w:val="18"/>
+          <w:szCs w:val="18"/>
+        </w:rPr>
+        <w:t>"This is the message 2"</w:t>
+      </w:r>
+      <w:r>
+        <w:rPr>
+          <w:rFonts w:ascii="Consolas" w:eastAsia="Times New Roman" w:hAnsi="Consolas" w:cs="Times New Roman"/>
+          <w:color w:val="000000"/>
+          <w:sz w:val="18"/>
+          <w:szCs w:val="18"/>
+        </w:rPr>
+        <w:t>);</w:t>
+      </w:r>
+    </w:p>
+    <w:p>
+      <w:pPr>
+        <w:pStyle w:val="ListParagraph"/>
+        <w:numPr>
+          <w:ilvl w:val="0"/>
+          <w:numId w:val="1"/>
+        </w:numPr>
+        <w:shd w:val="clear" w:color="auto" w:fill="FFFFFE"/>
+        <w:spacing w:after="0" w:line="238" w:lineRule="atLeast"/>
+        <w:rPr>
+          <w:rFonts w:ascii="Consolas" w:eastAsia="Times New Roman" w:hAnsi="Consolas" w:cs="Times New Roman"/>
+          <w:color w:val="000000"/>
+          <w:sz w:val="18"/>
+          <w:szCs w:val="18"/>
+        </w:rPr>
+      </w:pPr>
+      <w:r>
+        <w:rPr>
+          <w:rFonts w:ascii="Consolas" w:eastAsia="Times New Roman" w:hAnsi="Consolas" w:cs="Times New Roman"/>
+          <w:color w:val="3757EF"/>
+          <w:sz w:val="18"/>
+          <w:szCs w:val="18"/>
+        </w:rPr>
+        <w:t>let</w:t>
+      </w:r>
+      <w:r>
+        <w:rPr>
+          <w:rFonts w:ascii="Consolas" w:eastAsia="Times New Roman" w:hAnsi="Consolas" w:cs="Times New Roman"/>
+          <w:color w:val="000000"/>
+          <w:sz w:val="18"/>
+          <w:szCs w:val="18"/>
+        </w:rPr>
+        <w:t> user6 = </w:t>
+      </w:r>
+      <w:r>
+        <w:rPr>
+          <w:rFonts w:ascii="Consolas" w:eastAsia="Times New Roman" w:hAnsi="Consolas" w:cs="Times New Roman"/>
+          <w:color w:val="3757EF"/>
+          <w:sz w:val="18"/>
+          <w:szCs w:val="18"/>
+        </w:rPr>
+        <w:t>new</w:t>
+      </w:r>
+      <w:r>
+        <w:rPr>
+          <w:rFonts w:ascii="Consolas" w:eastAsia="Times New Roman" w:hAnsi="Consolas" w:cs="Times New Roman"/>
+          <w:color w:val="000000"/>
+          <w:sz w:val="18"/>
+          <w:szCs w:val="18"/>
+        </w:rPr>
+        <w:t> </w:t>
+      </w:r>
+      <w:r>
+        <w:rPr>
+          <w:rFonts w:ascii="Consolas" w:eastAsia="Times New Roman" w:hAnsi="Consolas" w:cs="Times New Roman"/>
+          <w:color w:val="1142AF"/>
+          <w:sz w:val="18"/>
+          <w:szCs w:val="18"/>
+        </w:rPr>
+        <w:t>User</w:t>
+      </w:r>
+      <w:r>
+        <w:rPr>
+          <w:rFonts w:ascii="Consolas" w:eastAsia="Times New Roman" w:hAnsi="Consolas" w:cs="Times New Roman"/>
+          <w:color w:val="000000"/>
+          <w:sz w:val="18"/>
+          <w:szCs w:val="18"/>
+        </w:rPr>
+        <w:t>(</w:t>
+      </w:r>
+      <w:r>
+        <w:rPr>
+          <w:rFonts w:ascii="Consolas" w:eastAsia="Times New Roman" w:hAnsi="Consolas" w:cs="Times New Roman"/>
+          <w:color w:val="0C840A"/>
+          <w:sz w:val="18"/>
+          <w:szCs w:val="18"/>
+        </w:rPr>
+        <w:t>"</w:t>
+      </w:r>
+      <w:r>
+        <w:rPr>
+          <w:rFonts w:ascii="Consolas" w:eastAsia="Times New Roman" w:hAnsi="Consolas" w:cs="Times New Roman"/>
+          <w:color w:val="0C840A"/>
+          <w:sz w:val="18"/>
+          <w:szCs w:val="18"/>
+        </w:rPr>
+        <w:t>RP</w:t>
+      </w:r>
+      <w:r>
+        <w:rPr>
+          <w:rFonts w:ascii="Consolas" w:eastAsia="Times New Roman" w:hAnsi="Consolas" w:cs="Times New Roman"/>
+          <w:color w:val="0C840A"/>
+          <w:sz w:val="18"/>
+          <w:szCs w:val="18"/>
+        </w:rPr>
+        <w:t>"</w:t>
+      </w:r>
+      <w:r>
+        <w:rPr>
+          <w:rFonts w:ascii="Consolas" w:eastAsia="Times New Roman" w:hAnsi="Consolas" w:cs="Times New Roman"/>
+          <w:color w:val="000000"/>
+          <w:sz w:val="18"/>
+          <w:szCs w:val="18"/>
+        </w:rPr>
+        <w:t>, msgUser6);</w:t>
+      </w:r>
+    </w:p>
+    <w:p>
+      <w:pPr>
+        <w:pStyle w:val="ListParagraph"/>
+        <w:numPr>
+          <w:ilvl w:val="0"/>
+          <w:numId w:val="1"/>
+        </w:numPr>
+        <w:shd w:val="clear" w:color="auto" w:fill="FFFFFE"/>
+        <w:spacing w:after="0" w:line="238" w:lineRule="atLeast"/>
+        <w:rPr>
+          <w:rFonts w:ascii="Consolas" w:eastAsia="Times New Roman" w:hAnsi="Consolas" w:cs="Times New Roman"/>
+          <w:color w:val="000000"/>
+          <w:sz w:val="18"/>
+          <w:szCs w:val="18"/>
+        </w:rPr>
+      </w:pPr>
+    </w:p>
+    <w:p>
+      <w:pPr>
+        <w:pStyle w:val="ListParagraph"/>
+        <w:numPr>
+          <w:ilvl w:val="0"/>
+          <w:numId w:val="1"/>
+        </w:numPr>
+        <w:shd w:val="clear" w:color="auto" w:fill="FFFFFE"/>
+        <w:spacing w:after="0" w:line="238" w:lineRule="atLeast"/>
+        <w:rPr>
+          <w:rFonts w:ascii="Consolas" w:eastAsia="Times New Roman" w:hAnsi="Consolas" w:cs="Times New Roman"/>
+          <w:color w:val="000000"/>
+          <w:sz w:val="18"/>
+          <w:szCs w:val="18"/>
+        </w:rPr>
+      </w:pPr>
+      <w:r>
+        <w:rPr>
+          <w:rFonts w:ascii="Consolas" w:eastAsia="Times New Roman" w:hAnsi="Consolas" w:cs="Times New Roman"/>
+          <w:color w:val="3757EF"/>
+          <w:sz w:val="18"/>
+          <w:szCs w:val="18"/>
+        </w:rPr>
+        <w:t>let</w:t>
+      </w:r>
+      <w:r>
+        <w:rPr>
+          <w:rFonts w:ascii="Consolas" w:eastAsia="Times New Roman" w:hAnsi="Consolas" w:cs="Times New Roman"/>
+          <w:color w:val="000000"/>
+          <w:sz w:val="18"/>
+          <w:szCs w:val="18"/>
+        </w:rPr>
+        <w:t> usersSet = </w:t>
+      </w:r>
+      <w:r>
+        <w:rPr>
+          <w:rFonts w:ascii="Consolas" w:eastAsia="Times New Roman" w:hAnsi="Consolas" w:cs="Times New Roman"/>
+          <w:color w:val="3757EF"/>
+          <w:sz w:val="18"/>
+          <w:szCs w:val="18"/>
+        </w:rPr>
+        <w:t>new</w:t>
+      </w:r>
+      <w:r>
+        <w:rPr>
+          <w:rFonts w:ascii="Consolas" w:eastAsia="Times New Roman" w:hAnsi="Consolas" w:cs="Times New Roman"/>
+          <w:color w:val="000000"/>
+          <w:sz w:val="18"/>
+          <w:szCs w:val="18"/>
+        </w:rPr>
+        <w:t> </w:t>
+      </w:r>
+      <w:r>
+        <w:rPr>
+          <w:rFonts w:ascii="Consolas" w:eastAsia="Times New Roman" w:hAnsi="Consolas" w:cs="Times New Roman"/>
+          <w:color w:val="1142AF"/>
+          <w:sz w:val="18"/>
+          <w:szCs w:val="18"/>
+        </w:rPr>
+        <w:t>Set</w:t>
+      </w:r>
+      <w:r>
+        <w:rPr>
+          <w:rFonts w:ascii="Consolas" w:eastAsia="Times New Roman" w:hAnsi="Consolas" w:cs="Times New Roman"/>
+          <w:color w:val="000000"/>
+          <w:sz w:val="18"/>
+          <w:szCs w:val="18"/>
+        </w:rPr>
+        <w:t>&lt;</w:t>
+      </w:r>
+      <w:r>
+        <w:rPr>
+          <w:rFonts w:ascii="Consolas" w:eastAsia="Times New Roman" w:hAnsi="Consolas" w:cs="Times New Roman"/>
+          <w:color w:val="1142AF"/>
+          <w:sz w:val="18"/>
+          <w:szCs w:val="18"/>
+        </w:rPr>
+        <w:t>User</w:t>
+      </w:r>
+      <w:r>
+        <w:rPr>
+          <w:rFonts w:ascii="Consolas" w:eastAsia="Times New Roman" w:hAnsi="Consolas" w:cs="Times New Roman"/>
+          <w:color w:val="000000"/>
+          <w:sz w:val="18"/>
+          <w:szCs w:val="18"/>
+        </w:rPr>
+        <w:t>&gt;();</w:t>
+      </w:r>
+    </w:p>
+    <w:p>
+      <w:pPr>
+        <w:pStyle w:val="ListParagraph"/>
+        <w:numPr>
+          <w:ilvl w:val="0"/>
+          <w:numId w:val="1"/>
+        </w:numPr>
+        <w:shd w:val="clear" w:color="auto" w:fill="FFFFFE"/>
+        <w:spacing w:after="0" w:line="238" w:lineRule="atLeast"/>
+        <w:rPr>
+          <w:rFonts w:ascii="Consolas" w:eastAsia="Times New Roman" w:hAnsi="Consolas" w:cs="Times New Roman"/>
+          <w:color w:val="000000"/>
+          <w:sz w:val="18"/>
+          <w:szCs w:val="18"/>
+        </w:rPr>
+      </w:pPr>
+      <w:r>
+        <w:rPr>
+          <w:rFonts w:ascii="Consolas" w:eastAsia="Times New Roman" w:hAnsi="Consolas" w:cs="Times New Roman"/>
+          <w:color w:val="3757EF"/>
+          <w:sz w:val="18"/>
+          <w:szCs w:val="18"/>
+        </w:rPr>
+        <w:t>let</w:t>
+      </w:r>
+      <w:r>
+        <w:rPr>
+          <w:rFonts w:ascii="Consolas" w:eastAsia="Times New Roman" w:hAnsi="Consolas" w:cs="Times New Roman"/>
+          <w:color w:val="000000"/>
+          <w:sz w:val="18"/>
+          <w:szCs w:val="18"/>
+        </w:rPr>
+        <w:t> usersSet2 = </w:t>
+      </w:r>
+      <w:r>
+        <w:rPr>
+          <w:rFonts w:ascii="Consolas" w:eastAsia="Times New Roman" w:hAnsi="Consolas" w:cs="Times New Roman"/>
+          <w:color w:val="3757EF"/>
+          <w:sz w:val="18"/>
+          <w:szCs w:val="18"/>
+        </w:rPr>
+        <w:t>new</w:t>
+      </w:r>
+      <w:r>
+        <w:rPr>
+          <w:rFonts w:ascii="Consolas" w:eastAsia="Times New Roman" w:hAnsi="Consolas" w:cs="Times New Roman"/>
+          <w:color w:val="000000"/>
+          <w:sz w:val="18"/>
+          <w:szCs w:val="18"/>
+        </w:rPr>
+        <w:t> </w:t>
+      </w:r>
+      <w:r>
+        <w:rPr>
+          <w:rFonts w:ascii="Consolas" w:eastAsia="Times New Roman" w:hAnsi="Consolas" w:cs="Times New Roman"/>
+          <w:color w:val="1142AF"/>
+          <w:sz w:val="18"/>
+          <w:szCs w:val="18"/>
+        </w:rPr>
+        <w:t>Set</w:t>
+      </w:r>
+      <w:r>
+        <w:rPr>
+          <w:rFonts w:ascii="Consolas" w:eastAsia="Times New Roman" w:hAnsi="Consolas" w:cs="Times New Roman"/>
+          <w:color w:val="000000"/>
+          <w:sz w:val="18"/>
+          <w:szCs w:val="18"/>
+        </w:rPr>
+        <w:t>&lt;</w:t>
+      </w:r>
+      <w:r>
+        <w:rPr>
+          <w:rFonts w:ascii="Consolas" w:eastAsia="Times New Roman" w:hAnsi="Consolas" w:cs="Times New Roman"/>
+          <w:color w:val="1142AF"/>
+          <w:sz w:val="18"/>
+          <w:szCs w:val="18"/>
+        </w:rPr>
+        <w:t>User</w:t>
+      </w:r>
+      <w:r>
+        <w:rPr>
+          <w:rFonts w:ascii="Consolas" w:eastAsia="Times New Roman" w:hAnsi="Consolas" w:cs="Times New Roman"/>
+          <w:color w:val="000000"/>
+          <w:sz w:val="18"/>
+          <w:szCs w:val="18"/>
+        </w:rPr>
+        <w:t>&gt;();</w:t>
+      </w:r>
+    </w:p>
+    <w:p>
+      <w:pPr>
+        <w:pStyle w:val="ListParagraph"/>
+        <w:numPr>
+          <w:ilvl w:val="0"/>
+          <w:numId w:val="1"/>
+        </w:numPr>
+        <w:shd w:val="clear" w:color="auto" w:fill="FFFFFE"/>
+        <w:spacing w:after="0" w:line="238" w:lineRule="atLeast"/>
+        <w:rPr>
+          <w:rFonts w:ascii="Consolas" w:eastAsia="Times New Roman" w:hAnsi="Consolas" w:cs="Times New Roman"/>
+          <w:color w:val="000000"/>
+          <w:sz w:val="18"/>
+          <w:szCs w:val="18"/>
+        </w:rPr>
+      </w:pPr>
+    </w:p>
+    <w:p>
+      <w:pPr>
+        <w:pStyle w:val="ListParagraph"/>
+        <w:numPr>
+          <w:ilvl w:val="0"/>
+          <w:numId w:val="1"/>
+        </w:numPr>
+        <w:shd w:val="clear" w:color="auto" w:fill="FFFFFE"/>
+        <w:spacing w:after="0" w:line="238" w:lineRule="atLeast"/>
+        <w:rPr>
+          <w:rFonts w:ascii="Consolas" w:eastAsia="Times New Roman" w:hAnsi="Consolas" w:cs="Times New Roman"/>
+          <w:color w:val="000000"/>
+          <w:sz w:val="18"/>
+          <w:szCs w:val="18"/>
+        </w:rPr>
+      </w:pPr>
+      <w:r>
+        <w:rPr>
+          <w:rFonts w:ascii="Consolas" w:eastAsia="Times New Roman" w:hAnsi="Consolas" w:cs="Times New Roman"/>
+          <w:color w:val="000000"/>
+          <w:sz w:val="18"/>
+          <w:szCs w:val="18"/>
+        </w:rPr>
+        <w:t>usersSet.add(user1);</w:t>
+      </w:r>
+    </w:p>
+    <w:p>
+      <w:pPr>
+        <w:pStyle w:val="ListParagraph"/>
+        <w:numPr>
+          <w:ilvl w:val="0"/>
+          <w:numId w:val="1"/>
+        </w:numPr>
+        <w:shd w:val="clear" w:color="auto" w:fill="FFFFFE"/>
+        <w:spacing w:after="0" w:line="238" w:lineRule="atLeast"/>
+        <w:rPr>
+          <w:rFonts w:ascii="Consolas" w:eastAsia="Times New Roman" w:hAnsi="Consolas" w:cs="Times New Roman"/>
+          <w:color w:val="000000"/>
+          <w:sz w:val="18"/>
+          <w:szCs w:val="18"/>
+        </w:rPr>
+      </w:pPr>
+      <w:r>
+        <w:rPr>
+          <w:rFonts w:ascii="Consolas" w:eastAsia="Times New Roman" w:hAnsi="Consolas" w:cs="Times New Roman"/>
+          <w:color w:val="000000"/>
+          <w:sz w:val="18"/>
+          <w:szCs w:val="18"/>
+        </w:rPr>
+        <w:t>usersSet.add(user2);</w:t>
+      </w:r>
+    </w:p>
+    <w:p>
+      <w:pPr>
+        <w:pStyle w:val="ListParagraph"/>
+        <w:numPr>
+          <w:ilvl w:val="0"/>
+          <w:numId w:val="1"/>
+        </w:numPr>
+        <w:shd w:val="clear" w:color="auto" w:fill="FFFFFE"/>
+        <w:spacing w:after="0" w:line="238" w:lineRule="atLeast"/>
+        <w:rPr>
+          <w:rFonts w:ascii="Consolas" w:eastAsia="Times New Roman" w:hAnsi="Consolas" w:cs="Times New Roman"/>
+          <w:color w:val="000000"/>
+          <w:sz w:val="18"/>
+          <w:szCs w:val="18"/>
+        </w:rPr>
+      </w:pPr>
+      <w:r>
+        <w:rPr>
+          <w:rFonts w:ascii="Consolas" w:eastAsia="Times New Roman" w:hAnsi="Consolas" w:cs="Times New Roman"/>
+          <w:color w:val="000000"/>
+          <w:sz w:val="18"/>
+          <w:szCs w:val="18"/>
+        </w:rPr>
+        <w:t>usersSet.add(user3);</w:t>
+      </w:r>
+    </w:p>
+    <w:p>
+      <w:pPr>
+        <w:pStyle w:val="ListParagraph"/>
+        <w:numPr>
+          <w:ilvl w:val="0"/>
+          <w:numId w:val="1"/>
+        </w:numPr>
+        <w:shd w:val="clear" w:color="auto" w:fill="FFFFFE"/>
+        <w:spacing w:after="0" w:line="238" w:lineRule="atLeast"/>
+        <w:rPr>
+          <w:rFonts w:ascii="Consolas" w:eastAsia="Times New Roman" w:hAnsi="Consolas" w:cs="Times New Roman"/>
+          <w:color w:val="000000"/>
+          <w:sz w:val="18"/>
+          <w:szCs w:val="18"/>
+        </w:rPr>
+      </w:pPr>
+    </w:p>
+    <w:p>
+      <w:pPr>
+        <w:pStyle w:val="ListParagraph"/>
+        <w:numPr>
+          <w:ilvl w:val="0"/>
+          <w:numId w:val="1"/>
+        </w:numPr>
+        <w:shd w:val="clear" w:color="auto" w:fill="FFFFFE"/>
+        <w:spacing w:after="0" w:line="238" w:lineRule="atLeast"/>
+        <w:rPr>
+          <w:rFonts w:ascii="Consolas" w:eastAsia="Times New Roman" w:hAnsi="Consolas" w:cs="Times New Roman"/>
+          <w:color w:val="000000"/>
+          <w:sz w:val="18"/>
+          <w:szCs w:val="18"/>
+        </w:rPr>
+      </w:pPr>
+      <w:r>
+        <w:rPr>
+          <w:rFonts w:ascii="Consolas" w:eastAsia="Times New Roman" w:hAnsi="Consolas" w:cs="Times New Roman"/>
+          <w:color w:val="3757EF"/>
+          <w:sz w:val="18"/>
+          <w:szCs w:val="18"/>
+        </w:rPr>
+        <w:t>function</w:t>
+      </w:r>
+      <w:r>
+        <w:rPr>
+          <w:rFonts w:ascii="Consolas" w:eastAsia="Times New Roman" w:hAnsi="Consolas" w:cs="Times New Roman"/>
+          <w:color w:val="000000"/>
+          <w:sz w:val="18"/>
+          <w:szCs w:val="18"/>
+        </w:rPr>
+        <w:t> addUserRoom2(user: </w:t>
+      </w:r>
+      <w:r>
+        <w:rPr>
+          <w:rFonts w:ascii="Consolas" w:eastAsia="Times New Roman" w:hAnsi="Consolas" w:cs="Times New Roman"/>
+          <w:color w:val="1142AF"/>
+          <w:sz w:val="18"/>
+          <w:szCs w:val="18"/>
+        </w:rPr>
+        <w:t>User</w:t>
+      </w:r>
+      <w:r>
+        <w:rPr>
+          <w:rFonts w:ascii="Consolas" w:eastAsia="Times New Roman" w:hAnsi="Consolas" w:cs="Times New Roman"/>
+          <w:color w:val="000000"/>
+          <w:sz w:val="18"/>
+          <w:szCs w:val="18"/>
+        </w:rPr>
+        <w:t>) {</w:t>
+      </w:r>
+    </w:p>
+    <w:p>
+      <w:pPr>
+        <w:pStyle w:val="ListParagraph"/>
+        <w:numPr>
+          <w:ilvl w:val="0"/>
+          <w:numId w:val="1"/>
+        </w:numPr>
+        <w:shd w:val="clear" w:color="auto" w:fill="FFFFFE"/>
+        <w:spacing w:after="0" w:line="238" w:lineRule="atLeast"/>
+        <w:rPr>
+          <w:rFonts w:ascii="Consolas" w:eastAsia="Times New Roman" w:hAnsi="Consolas" w:cs="Times New Roman"/>
+          <w:color w:val="000000"/>
+          <w:sz w:val="18"/>
+          <w:szCs w:val="18"/>
+        </w:rPr>
+      </w:pPr>
+      <w:r>
+        <w:rPr>
+          <w:rFonts w:ascii="Consolas" w:eastAsia="Times New Roman" w:hAnsi="Consolas" w:cs="Times New Roman"/>
+          <w:color w:val="000000"/>
+          <w:sz w:val="18"/>
+          <w:szCs w:val="18"/>
+        </w:rPr>
+        <w:t>  </w:t>
+      </w:r>
+      <w:r>
+        <w:rPr>
+          <w:rFonts w:ascii="Consolas" w:eastAsia="Times New Roman" w:hAnsi="Consolas" w:cs="Times New Roman"/>
+          <w:color w:val="3757EF"/>
+          <w:sz w:val="18"/>
+          <w:szCs w:val="18"/>
+        </w:rPr>
+        <w:t>if</w:t>
+      </w:r>
+      <w:r>
+        <w:rPr>
+          <w:rFonts w:ascii="Consolas" w:eastAsia="Times New Roman" w:hAnsi="Consolas" w:cs="Times New Roman"/>
+          <w:color w:val="000000"/>
+          <w:sz w:val="18"/>
+          <w:szCs w:val="18"/>
+        </w:rPr>
+        <w:t> (!usersSet.has(user) &amp;&amp; usersSet2.size &lt; </w:t>
+      </w:r>
+      <w:r>
+        <w:rPr>
+          <w:rFonts w:ascii="Consolas" w:eastAsia="Times New Roman" w:hAnsi="Consolas" w:cs="Times New Roman"/>
+          <w:color w:val="0C840A"/>
+          <w:sz w:val="18"/>
+          <w:szCs w:val="18"/>
+        </w:rPr>
+        <w:t>3</w:t>
+      </w:r>
+      <w:r>
+        <w:rPr>
+          <w:rFonts w:ascii="Consolas" w:eastAsia="Times New Roman" w:hAnsi="Consolas" w:cs="Times New Roman"/>
+          <w:color w:val="000000"/>
+          <w:sz w:val="18"/>
+          <w:szCs w:val="18"/>
+        </w:rPr>
+        <w:t>) {</w:t>
+      </w:r>
+    </w:p>
+    <w:p>
+      <w:pPr>
+        <w:pStyle w:val="ListParagraph"/>
+        <w:numPr>
+          <w:ilvl w:val="0"/>
+          <w:numId w:val="1"/>
+        </w:numPr>
+        <w:shd w:val="clear" w:color="auto" w:fill="FFFFFE"/>
+        <w:spacing w:after="0" w:line="238" w:lineRule="atLeast"/>
+        <w:rPr>
+          <w:rFonts w:ascii="Consolas" w:eastAsia="Times New Roman" w:hAnsi="Consolas" w:cs="Times New Roman"/>
+          <w:color w:val="000000"/>
+          <w:sz w:val="18"/>
+          <w:szCs w:val="18"/>
+        </w:rPr>
+      </w:pPr>
+      <w:r>
+        <w:rPr>
+          <w:rFonts w:ascii="Consolas" w:eastAsia="Times New Roman" w:hAnsi="Consolas" w:cs="Times New Roman"/>
+          <w:color w:val="000000"/>
+          <w:sz w:val="18"/>
+          <w:szCs w:val="18"/>
+        </w:rPr>
+        <w:t>    usersSet2.add(user);</w:t>
+      </w:r>
+    </w:p>
+    <w:p>
+      <w:pPr>
+        <w:pStyle w:val="ListParagraph"/>
+        <w:numPr>
+          <w:ilvl w:val="0"/>
+          <w:numId w:val="1"/>
+        </w:numPr>
+        <w:shd w:val="clear" w:color="auto" w:fill="FFFFFE"/>
+        <w:spacing w:after="0" w:line="238" w:lineRule="atLeast"/>
+        <w:rPr>
+          <w:rFonts w:ascii="Consolas" w:eastAsia="Times New Roman" w:hAnsi="Consolas" w:cs="Times New Roman"/>
+          <w:color w:val="000000"/>
+          <w:sz w:val="18"/>
+          <w:szCs w:val="18"/>
+        </w:rPr>
+      </w:pPr>
+      <w:r>
+        <w:rPr>
+          <w:rFonts w:ascii="Consolas" w:eastAsia="Times New Roman" w:hAnsi="Consolas" w:cs="Times New Roman"/>
+          <w:color w:val="000000"/>
+          <w:sz w:val="18"/>
+          <w:szCs w:val="18"/>
+        </w:rPr>
+        <w:t>  }</w:t>
+      </w:r>
+    </w:p>
+    <w:p>
+      <w:pPr>
+        <w:pStyle w:val="ListParagraph"/>
+        <w:numPr>
+          <w:ilvl w:val="0"/>
+          <w:numId w:val="1"/>
+        </w:numPr>
+        <w:shd w:val="clear" w:color="auto" w:fill="FFFFFE"/>
+        <w:spacing w:after="0" w:line="238" w:lineRule="atLeast"/>
+        <w:rPr>
+          <w:rFonts w:ascii="Consolas" w:eastAsia="Times New Roman" w:hAnsi="Consolas" w:cs="Times New Roman"/>
+          <w:color w:val="000000"/>
+          <w:sz w:val="18"/>
+          <w:szCs w:val="18"/>
+        </w:rPr>
+      </w:pPr>
+      <w:r>
+        <w:rPr>
+          <w:rFonts w:ascii="Consolas" w:eastAsia="Times New Roman" w:hAnsi="Consolas" w:cs="Times New Roman"/>
+          <w:color w:val="000000"/>
+          <w:sz w:val="18"/>
+          <w:szCs w:val="18"/>
+        </w:rPr>
+        <w:t>}</w:t>
+      </w:r>
+    </w:p>
+    <w:p>
+      <w:pPr>
+        <w:pStyle w:val="ListParagraph"/>
+        <w:numPr>
+          <w:ilvl w:val="0"/>
+          <w:numId w:val="1"/>
+        </w:numPr>
+        <w:shd w:val="clear" w:color="auto" w:fill="FFFFFE"/>
+        <w:spacing w:after="0" w:line="238" w:lineRule="atLeast"/>
+        <w:rPr>
+          <w:rFonts w:ascii="Consolas" w:eastAsia="Times New Roman" w:hAnsi="Consolas" w:cs="Times New Roman"/>
+          <w:color w:val="000000"/>
+          <w:sz w:val="18"/>
+          <w:szCs w:val="18"/>
+        </w:rPr>
+      </w:pPr>
+      <w:r>
+        <w:rPr>
+          <w:rFonts w:ascii="Consolas" w:eastAsia="Times New Roman" w:hAnsi="Consolas" w:cs="Times New Roman"/>
+          <w:color w:val="000000"/>
+          <w:sz w:val="18"/>
+          <w:szCs w:val="18"/>
+        </w:rPr>
+        <w:t>addUserRoom2(user4);</w:t>
+      </w:r>
+    </w:p>
+    <w:p>
+      <w:pPr>
+        <w:pStyle w:val="ListParagraph"/>
+        <w:numPr>
+          <w:ilvl w:val="0"/>
+          <w:numId w:val="1"/>
+        </w:numPr>
+        <w:shd w:val="clear" w:color="auto" w:fill="FFFFFE"/>
+        <w:spacing w:after="0" w:line="238" w:lineRule="atLeast"/>
+        <w:rPr>
+          <w:rFonts w:ascii="Consolas" w:eastAsia="Times New Roman" w:hAnsi="Consolas" w:cs="Times New Roman"/>
+          <w:color w:val="000000"/>
+          <w:sz w:val="18"/>
+          <w:szCs w:val="18"/>
+        </w:rPr>
+      </w:pPr>
+      <w:r>
+        <w:rPr>
+          <w:rFonts w:ascii="Consolas" w:eastAsia="Times New Roman" w:hAnsi="Consolas" w:cs="Times New Roman"/>
+          <w:color w:val="000000"/>
+          <w:sz w:val="18"/>
+          <w:szCs w:val="18"/>
+        </w:rPr>
+        <w:t>addUserRoom2(user5);</w:t>
+      </w:r>
+    </w:p>
+    <w:p>
+      <w:pPr>
+        <w:pStyle w:val="ListParagraph"/>
+        <w:numPr>
+          <w:ilvl w:val="0"/>
+          <w:numId w:val="1"/>
+        </w:numPr>
+        <w:shd w:val="clear" w:color="auto" w:fill="FFFFFE"/>
+        <w:spacing w:after="0" w:line="238" w:lineRule="atLeast"/>
+        <w:rPr>
+          <w:rFonts w:ascii="Consolas" w:eastAsia="Times New Roman" w:hAnsi="Consolas" w:cs="Times New Roman"/>
+          <w:color w:val="000000"/>
+          <w:sz w:val="18"/>
+          <w:szCs w:val="18"/>
+        </w:rPr>
+      </w:pPr>
+      <w:r>
+        <w:rPr>
+          <w:rFonts w:ascii="Consolas" w:eastAsia="Times New Roman" w:hAnsi="Consolas" w:cs="Times New Roman"/>
+          <w:color w:val="000000"/>
+          <w:sz w:val="18"/>
+          <w:szCs w:val="18"/>
+        </w:rPr>
+        <w:t>addUserRoom2(user1);</w:t>
+      </w:r>
+    </w:p>
+    <w:p>
+      <w:pPr>
+        <w:pStyle w:val="ListParagraph"/>
+        <w:numPr>
+          <w:ilvl w:val="0"/>
+          <w:numId w:val="1"/>
+        </w:numPr>
+        <w:shd w:val="clear" w:color="auto" w:fill="FFFFFE"/>
+        <w:spacing w:after="0" w:line="238" w:lineRule="atLeast"/>
+        <w:rPr>
+          <w:rFonts w:ascii="Consolas" w:eastAsia="Times New Roman" w:hAnsi="Consolas" w:cs="Times New Roman"/>
+          <w:color w:val="000000"/>
+          <w:sz w:val="18"/>
+          <w:szCs w:val="18"/>
+        </w:rPr>
+      </w:pPr>
+      <w:r>
+        <w:rPr>
+          <w:rFonts w:ascii="Consolas" w:eastAsia="Times New Roman" w:hAnsi="Consolas" w:cs="Times New Roman"/>
+          <w:color w:val="000000"/>
+          <w:sz w:val="18"/>
+          <w:szCs w:val="18"/>
+        </w:rPr>
+        <w:t>addUserRoom2(user6);</w:t>
+      </w:r>
+    </w:p>
+    <w:p>
+      <w:pPr>
+        <w:pStyle w:val="ListParagraph"/>
+        <w:numPr>
+          <w:ilvl w:val="0"/>
+          <w:numId w:val="1"/>
+        </w:numPr>
+        <w:shd w:val="clear" w:color="auto" w:fill="FFFFFE"/>
+        <w:spacing w:after="0" w:line="238" w:lineRule="atLeast"/>
+        <w:rPr>
+          <w:rFonts w:ascii="Consolas" w:eastAsia="Times New Roman" w:hAnsi="Consolas" w:cs="Times New Roman"/>
+          <w:color w:val="000000"/>
+          <w:sz w:val="18"/>
+          <w:szCs w:val="18"/>
+        </w:rPr>
+      </w:pPr>
+    </w:p>
+    <w:p>
+      <w:pPr>
+        <w:pStyle w:val="ListParagraph"/>
+        <w:numPr>
+          <w:ilvl w:val="0"/>
+          <w:numId w:val="1"/>
+        </w:numPr>
+        <w:shd w:val="clear" w:color="auto" w:fill="FFFFFE"/>
+        <w:spacing w:after="0" w:line="238" w:lineRule="atLeast"/>
+        <w:rPr>
+          <w:rFonts w:ascii="Consolas" w:eastAsia="Times New Roman" w:hAnsi="Consolas" w:cs="Times New Roman"/>
+          <w:color w:val="000000"/>
+          <w:sz w:val="18"/>
+          <w:szCs w:val="18"/>
+        </w:rPr>
+      </w:pPr>
+      <w:r>
+        <w:rPr>
+          <w:rFonts w:ascii="Consolas" w:eastAsia="Times New Roman" w:hAnsi="Consolas" w:cs="Times New Roman"/>
+          <w:color w:val="3757EF"/>
+          <w:sz w:val="18"/>
+          <w:szCs w:val="18"/>
+        </w:rPr>
+        <w:t>let</w:t>
+      </w:r>
+      <w:r>
+        <w:rPr>
+          <w:rFonts w:ascii="Consolas" w:eastAsia="Times New Roman" w:hAnsi="Consolas" w:cs="Times New Roman"/>
+          <w:color w:val="000000"/>
+          <w:sz w:val="18"/>
+          <w:szCs w:val="18"/>
+        </w:rPr>
+        <w:t> chatroom = </w:t>
+      </w:r>
+      <w:r>
+        <w:rPr>
+          <w:rFonts w:ascii="Consolas" w:eastAsia="Times New Roman" w:hAnsi="Consolas" w:cs="Times New Roman"/>
+          <w:color w:val="3757EF"/>
+          <w:sz w:val="18"/>
+          <w:szCs w:val="18"/>
+        </w:rPr>
+        <w:t>new</w:t>
+      </w:r>
+      <w:r>
+        <w:rPr>
+          <w:rFonts w:ascii="Consolas" w:eastAsia="Times New Roman" w:hAnsi="Consolas" w:cs="Times New Roman"/>
+          <w:color w:val="000000"/>
+          <w:sz w:val="18"/>
+          <w:szCs w:val="18"/>
+        </w:rPr>
+        <w:t> </w:t>
+      </w:r>
+      <w:r>
+        <w:rPr>
+          <w:rFonts w:ascii="Consolas" w:eastAsia="Times New Roman" w:hAnsi="Consolas" w:cs="Times New Roman"/>
+          <w:color w:val="1142AF"/>
+          <w:sz w:val="18"/>
+          <w:szCs w:val="18"/>
+        </w:rPr>
+        <w:t>Map</w:t>
+      </w:r>
+      <w:r>
+        <w:rPr>
+          <w:rFonts w:ascii="Consolas" w:eastAsia="Times New Roman" w:hAnsi="Consolas" w:cs="Times New Roman"/>
+          <w:color w:val="000000"/>
+          <w:sz w:val="18"/>
+          <w:szCs w:val="18"/>
+        </w:rPr>
+        <w:t>&lt;</w:t>
+      </w:r>
+      <w:r>
+        <w:rPr>
+          <w:rFonts w:ascii="Consolas" w:eastAsia="Times New Roman" w:hAnsi="Consolas" w:cs="Times New Roman"/>
+          <w:color w:val="1142AF"/>
+          <w:sz w:val="18"/>
+          <w:szCs w:val="18"/>
+        </w:rPr>
+        <w:t>String</w:t>
+      </w:r>
+      <w:r>
+        <w:rPr>
+          <w:rFonts w:ascii="Consolas" w:eastAsia="Times New Roman" w:hAnsi="Consolas" w:cs="Times New Roman"/>
+          <w:color w:val="000000"/>
+          <w:sz w:val="18"/>
+          <w:szCs w:val="18"/>
+        </w:rPr>
+        <w:t>, </w:t>
+      </w:r>
+      <w:r>
+        <w:rPr>
+          <w:rFonts w:ascii="Consolas" w:eastAsia="Times New Roman" w:hAnsi="Consolas" w:cs="Times New Roman"/>
+          <w:color w:val="1142AF"/>
+          <w:sz w:val="18"/>
+          <w:szCs w:val="18"/>
+        </w:rPr>
+        <w:t>Set</w:t>
+      </w:r>
+      <w:r>
+        <w:rPr>
+          <w:rFonts w:ascii="Consolas" w:eastAsia="Times New Roman" w:hAnsi="Consolas" w:cs="Times New Roman"/>
+          <w:color w:val="000000"/>
+          <w:sz w:val="18"/>
+          <w:szCs w:val="18"/>
+        </w:rPr>
+        <w:t>&lt;</w:t>
+      </w:r>
+      <w:r>
+        <w:rPr>
+          <w:rFonts w:ascii="Consolas" w:eastAsia="Times New Roman" w:hAnsi="Consolas" w:cs="Times New Roman"/>
+          <w:color w:val="1142AF"/>
+          <w:sz w:val="18"/>
+          <w:szCs w:val="18"/>
+        </w:rPr>
+        <w:t>User</w:t>
+      </w:r>
+      <w:r>
+        <w:rPr>
+          <w:rFonts w:ascii="Consolas" w:eastAsia="Times New Roman" w:hAnsi="Consolas" w:cs="Times New Roman"/>
+          <w:color w:val="000000"/>
+          <w:sz w:val="18"/>
+          <w:szCs w:val="18"/>
+        </w:rPr>
+        <w:t>&gt;&gt;();</w:t>
+      </w:r>
+    </w:p>
+    <w:p>
+      <w:pPr>
+        <w:pStyle w:val="ListParagraph"/>
+        <w:numPr>
+          <w:ilvl w:val="0"/>
+          <w:numId w:val="1"/>
+        </w:numPr>
+        <w:shd w:val="clear" w:color="auto" w:fill="FFFFFE"/>
+        <w:spacing w:after="0" w:line="238" w:lineRule="atLeast"/>
+        <w:rPr>
+          <w:rFonts w:ascii="Consolas" w:eastAsia="Times New Roman" w:hAnsi="Consolas" w:cs="Times New Roman"/>
+          <w:color w:val="000000"/>
+          <w:sz w:val="18"/>
+          <w:szCs w:val="18"/>
+        </w:rPr>
+      </w:pPr>
+    </w:p>
+    <w:p>
+      <w:pPr>
+        <w:pStyle w:val="ListParagraph"/>
+        <w:numPr>
+          <w:ilvl w:val="0"/>
+          <w:numId w:val="1"/>
+        </w:numPr>
+        <w:shd w:val="clear" w:color="auto" w:fill="FFFFFE"/>
+        <w:spacing w:after="0" w:line="238" w:lineRule="atLeast"/>
+        <w:rPr>
+          <w:rFonts w:ascii="Consolas" w:eastAsia="Times New Roman" w:hAnsi="Consolas" w:cs="Times New Roman"/>
+          <w:color w:val="000000"/>
+          <w:sz w:val="18"/>
+          <w:szCs w:val="18"/>
+        </w:rPr>
+      </w:pPr>
+      <w:r>
+        <w:rPr>
+          <w:rFonts w:ascii="Consolas" w:eastAsia="Times New Roman" w:hAnsi="Consolas" w:cs="Times New Roman"/>
+          <w:color w:val="000000"/>
+          <w:sz w:val="18"/>
+          <w:szCs w:val="18"/>
+        </w:rPr>
+        <w:t>chatroom.</w:t>
+      </w:r>
+      <w:r>
+        <w:rPr>
+          <w:rFonts w:ascii="Consolas" w:eastAsia="Times New Roman" w:hAnsi="Consolas" w:cs="Times New Roman"/>
+          <w:color w:val="3757EF"/>
+          <w:sz w:val="18"/>
+          <w:szCs w:val="18"/>
+        </w:rPr>
+        <w:t>set</w:t>
+      </w:r>
+      <w:r>
+        <w:rPr>
+          <w:rFonts w:ascii="Consolas" w:eastAsia="Times New Roman" w:hAnsi="Consolas" w:cs="Times New Roman"/>
+          <w:color w:val="000000"/>
+          <w:sz w:val="18"/>
+          <w:szCs w:val="18"/>
+        </w:rPr>
+        <w:t>(</w:t>
+      </w:r>
+      <w:r>
+        <w:rPr>
+          <w:rFonts w:ascii="Consolas" w:eastAsia="Times New Roman" w:hAnsi="Consolas" w:cs="Times New Roman"/>
+          <w:color w:val="0C840A"/>
+          <w:sz w:val="18"/>
+          <w:szCs w:val="18"/>
+        </w:rPr>
+        <w:t>"chatroom1"</w:t>
+      </w:r>
+      <w:r>
+        <w:rPr>
+          <w:rFonts w:ascii="Consolas" w:eastAsia="Times New Roman" w:hAnsi="Consolas" w:cs="Times New Roman"/>
+          <w:color w:val="000000"/>
+          <w:sz w:val="18"/>
+          <w:szCs w:val="18"/>
+        </w:rPr>
+        <w:t>, usersSet);</w:t>
+      </w:r>
+    </w:p>
+    <w:p>
+      <w:pPr>
+        <w:pStyle w:val="ListParagraph"/>
+        <w:numPr>
+          <w:ilvl w:val="0"/>
+          <w:numId w:val="1"/>
+        </w:numPr>
+        <w:shd w:val="clear" w:color="auto" w:fill="FFFFFE"/>
+        <w:spacing w:after="0" w:line="238" w:lineRule="atLeast"/>
+        <w:rPr>
+          <w:rFonts w:ascii="Consolas" w:eastAsia="Times New Roman" w:hAnsi="Consolas" w:cs="Times New Roman"/>
+          <w:color w:val="000000"/>
+          <w:sz w:val="18"/>
+          <w:szCs w:val="18"/>
+        </w:rPr>
+      </w:pPr>
+    </w:p>
+    <w:p>
+      <w:pPr>
+        <w:pStyle w:val="ListParagraph"/>
+        <w:numPr>
+          <w:ilvl w:val="0"/>
+          <w:numId w:val="1"/>
+        </w:numPr>
+        <w:shd w:val="clear" w:color="auto" w:fill="FFFFFE"/>
+        <w:spacing w:after="0" w:line="238" w:lineRule="atLeast"/>
+        <w:rPr>
+          <w:rFonts w:ascii="Consolas" w:eastAsia="Times New Roman" w:hAnsi="Consolas" w:cs="Times New Roman"/>
+          <w:color w:val="000000"/>
+          <w:sz w:val="18"/>
+          <w:szCs w:val="18"/>
+        </w:rPr>
+      </w:pPr>
+      <w:r>
+        <w:rPr>
+          <w:rFonts w:ascii="Consolas" w:eastAsia="Times New Roman" w:hAnsi="Consolas" w:cs="Times New Roman"/>
+          <w:color w:val="000000"/>
+          <w:sz w:val="18"/>
+          <w:szCs w:val="18"/>
+        </w:rPr>
+        <w:t>chatroom.</w:t>
+      </w:r>
+      <w:r>
+        <w:rPr>
+          <w:rFonts w:ascii="Consolas" w:eastAsia="Times New Roman" w:hAnsi="Consolas" w:cs="Times New Roman"/>
+          <w:color w:val="3757EF"/>
+          <w:sz w:val="18"/>
+          <w:szCs w:val="18"/>
+        </w:rPr>
+        <w:t>set</w:t>
+      </w:r>
+      <w:r>
+        <w:rPr>
+          <w:rFonts w:ascii="Consolas" w:eastAsia="Times New Roman" w:hAnsi="Consolas" w:cs="Times New Roman"/>
+          <w:color w:val="000000"/>
+          <w:sz w:val="18"/>
+          <w:szCs w:val="18"/>
+        </w:rPr>
+        <w:t>(</w:t>
+      </w:r>
+      <w:r>
+        <w:rPr>
+          <w:rFonts w:ascii="Consolas" w:eastAsia="Times New Roman" w:hAnsi="Consolas" w:cs="Times New Roman"/>
+          <w:color w:val="0C840A"/>
+          <w:sz w:val="18"/>
+          <w:szCs w:val="18"/>
+        </w:rPr>
+        <w:t>"chatroom2"</w:t>
+      </w:r>
+      <w:r>
+        <w:rPr>
+          <w:rFonts w:ascii="Consolas" w:eastAsia="Times New Roman" w:hAnsi="Consolas" w:cs="Times New Roman"/>
+          <w:color w:val="000000"/>
+          <w:sz w:val="18"/>
+          <w:szCs w:val="18"/>
+        </w:rPr>
+        <w:t>, usersSet2);</w:t>
+      </w:r>
+    </w:p>
+    <w:p>
+      <w:pPr>
+        <w:pStyle w:val="ListParagraph"/>
+        <w:numPr>
+          <w:ilvl w:val="0"/>
+          <w:numId w:val="1"/>
+        </w:numPr>
+        <w:shd w:val="clear" w:color="auto" w:fill="FFFFFE"/>
+        <w:spacing w:after="0" w:line="238" w:lineRule="atLeast"/>
+        <w:rPr>
+          <w:rFonts w:ascii="Consolas" w:eastAsia="Times New Roman" w:hAnsi="Consolas" w:cs="Times New Roman"/>
+          <w:color w:val="000000"/>
+          <w:sz w:val="18"/>
+          <w:szCs w:val="18"/>
+        </w:rPr>
+      </w:pPr>
+    </w:p>
+    <w:p>
+      <w:pPr>
+        <w:pStyle w:val="ListParagraph"/>
+        <w:numPr>
+          <w:ilvl w:val="0"/>
+          <w:numId w:val="1"/>
+        </w:numPr>
+        <w:shd w:val="clear" w:color="auto" w:fill="FFFFFE"/>
+        <w:spacing w:after="0" w:line="238" w:lineRule="atLeast"/>
+        <w:rPr>
+          <w:rFonts w:ascii="Consolas" w:eastAsia="Times New Roman" w:hAnsi="Consolas" w:cs="Times New Roman"/>
+          <w:color w:val="000000"/>
+          <w:sz w:val="18"/>
+          <w:szCs w:val="18"/>
+        </w:rPr>
+      </w:pPr>
+      <w:r>
+        <w:rPr>
+          <w:rFonts w:ascii="Consolas" w:eastAsia="Times New Roman" w:hAnsi="Consolas" w:cs="Times New Roman"/>
+          <w:color w:val="3757EF"/>
+          <w:sz w:val="18"/>
+          <w:szCs w:val="18"/>
+        </w:rPr>
+        <w:t>for</w:t>
+      </w:r>
+      <w:r>
+        <w:rPr>
+          <w:rFonts w:ascii="Consolas" w:eastAsia="Times New Roman" w:hAnsi="Consolas" w:cs="Times New Roman"/>
+          <w:color w:val="000000"/>
+          <w:sz w:val="18"/>
+          <w:szCs w:val="18"/>
+        </w:rPr>
+        <w:t> (</w:t>
+      </w:r>
+      <w:r>
+        <w:rPr>
+          <w:rFonts w:ascii="Consolas" w:eastAsia="Times New Roman" w:hAnsi="Consolas" w:cs="Times New Roman"/>
+          <w:color w:val="3757EF"/>
+          <w:sz w:val="18"/>
+          <w:szCs w:val="18"/>
+        </w:rPr>
+        <w:t>let</w:t>
+      </w:r>
+      <w:r>
+        <w:rPr>
+          <w:rFonts w:ascii="Consolas" w:eastAsia="Times New Roman" w:hAnsi="Consolas" w:cs="Times New Roman"/>
+          <w:color w:val="000000"/>
+          <w:sz w:val="18"/>
+          <w:szCs w:val="18"/>
+        </w:rPr>
+        <w:t> value </w:t>
+      </w:r>
+      <w:r>
+        <w:rPr>
+          <w:rFonts w:ascii="Consolas" w:eastAsia="Times New Roman" w:hAnsi="Consolas" w:cs="Times New Roman"/>
+          <w:color w:val="3757EF"/>
+          <w:sz w:val="18"/>
+          <w:szCs w:val="18"/>
+        </w:rPr>
+        <w:t>of</w:t>
+      </w:r>
+      <w:r>
+        <w:rPr>
+          <w:rFonts w:ascii="Consolas" w:eastAsia="Times New Roman" w:hAnsi="Consolas" w:cs="Times New Roman"/>
+          <w:color w:val="000000"/>
+          <w:sz w:val="18"/>
+          <w:szCs w:val="18"/>
+        </w:rPr>
+        <w:t> chatroom.values()) {</w:t>
+      </w:r>
+    </w:p>
+    <w:p>
+      <w:pPr>
+        <w:pStyle w:val="ListParagraph"/>
+        <w:numPr>
+          <w:ilvl w:val="0"/>
+          <w:numId w:val="1"/>
+        </w:numPr>
+        <w:shd w:val="clear" w:color="auto" w:fill="FFFFFE"/>
+        <w:spacing w:after="0" w:line="238" w:lineRule="atLeast"/>
+        <w:rPr>
+          <w:rFonts w:ascii="Consolas" w:eastAsia="Times New Roman" w:hAnsi="Consolas" w:cs="Times New Roman"/>
+          <w:color w:val="000000"/>
+          <w:sz w:val="18"/>
+          <w:szCs w:val="18"/>
+        </w:rPr>
+      </w:pPr>
+      <w:r>
+        <w:rPr>
+          <w:rFonts w:ascii="Consolas" w:eastAsia="Times New Roman" w:hAnsi="Consolas" w:cs="Times New Roman"/>
+          <w:color w:val="000000"/>
+          <w:sz w:val="18"/>
+          <w:szCs w:val="18"/>
+        </w:rPr>
+        <w:t>    </w:t>
+      </w:r>
+      <w:r>
+        <w:rPr>
+          <w:rFonts w:ascii="Consolas" w:eastAsia="Times New Roman" w:hAnsi="Consolas" w:cs="Times New Roman"/>
+          <w:color w:val="3757EF"/>
+          <w:sz w:val="18"/>
+          <w:szCs w:val="18"/>
+        </w:rPr>
+        <w:t>for</w:t>
+      </w:r>
+      <w:r>
+        <w:rPr>
+          <w:rFonts w:ascii="Consolas" w:eastAsia="Times New Roman" w:hAnsi="Consolas" w:cs="Times New Roman"/>
+          <w:color w:val="000000"/>
+          <w:sz w:val="18"/>
+          <w:szCs w:val="18"/>
+        </w:rPr>
+        <w:t> (</w:t>
+      </w:r>
+      <w:r>
+        <w:rPr>
+          <w:rFonts w:ascii="Consolas" w:eastAsia="Times New Roman" w:hAnsi="Consolas" w:cs="Times New Roman"/>
+          <w:color w:val="3757EF"/>
+          <w:sz w:val="18"/>
+          <w:szCs w:val="18"/>
+        </w:rPr>
+        <w:t>let</w:t>
+      </w:r>
+      <w:r>
+        <w:rPr>
+          <w:rFonts w:ascii="Consolas" w:eastAsia="Times New Roman" w:hAnsi="Consolas" w:cs="Times New Roman"/>
+          <w:color w:val="000000"/>
+          <w:sz w:val="18"/>
+          <w:szCs w:val="18"/>
+        </w:rPr>
+        <w:t> key </w:t>
+      </w:r>
+      <w:r>
+        <w:rPr>
+          <w:rFonts w:ascii="Consolas" w:eastAsia="Times New Roman" w:hAnsi="Consolas" w:cs="Times New Roman"/>
+          <w:color w:val="3757EF"/>
+          <w:sz w:val="18"/>
+          <w:szCs w:val="18"/>
+        </w:rPr>
+        <w:t>of</w:t>
+      </w:r>
+      <w:r>
+        <w:rPr>
+          <w:rFonts w:ascii="Consolas" w:eastAsia="Times New Roman" w:hAnsi="Consolas" w:cs="Times New Roman"/>
+          <w:color w:val="000000"/>
+          <w:sz w:val="18"/>
+          <w:szCs w:val="18"/>
+        </w:rPr>
+        <w:t> value.keys()) {</w:t>
+      </w:r>
+    </w:p>
+    <w:p>
+      <w:pPr>
+        <w:pStyle w:val="ListParagraph"/>
+        <w:numPr>
+          <w:ilvl w:val="0"/>
+          <w:numId w:val="1"/>
+        </w:numPr>
+        <w:shd w:val="clear" w:color="auto" w:fill="FFFFFE"/>
+        <w:spacing w:after="0" w:line="238" w:lineRule="atLeast"/>
+        <w:rPr>
+          <w:rFonts w:ascii="Consolas" w:eastAsia="Times New Roman" w:hAnsi="Consolas" w:cs="Times New Roman"/>
+          <w:color w:val="000000"/>
+          <w:sz w:val="18"/>
+          <w:szCs w:val="18"/>
+        </w:rPr>
+      </w:pPr>
+      <w:r>
+        <w:rPr>
+          <w:rFonts w:ascii="Consolas" w:eastAsia="Times New Roman" w:hAnsi="Consolas" w:cs="Times New Roman"/>
+          <w:color w:val="000000"/>
+          <w:sz w:val="18"/>
+          <w:szCs w:val="18"/>
+        </w:rPr>
+        <w:t>    console.log(key);</w:t>
+      </w:r>
+    </w:p>
+    <w:p>
+      <w:pPr>
+        <w:pStyle w:val="ListParagraph"/>
+        <w:numPr>
+          <w:ilvl w:val="0"/>
+          <w:numId w:val="1"/>
+        </w:numPr>
+        <w:shd w:val="clear" w:color="auto" w:fill="FFFFFE"/>
+        <w:spacing w:after="0" w:line="238" w:lineRule="atLeast"/>
+        <w:rPr>
+          <w:rFonts w:ascii="Consolas" w:eastAsia="Times New Roman" w:hAnsi="Consolas" w:cs="Times New Roman"/>
+          <w:color w:val="000000"/>
+          <w:sz w:val="18"/>
+          <w:szCs w:val="18"/>
+        </w:rPr>
+      </w:pPr>
+      <w:r>
+        <w:rPr>
+          <w:rFonts w:ascii="Consolas" w:eastAsia="Times New Roman" w:hAnsi="Consolas" w:cs="Times New Roman"/>
+          <w:color w:val="000000"/>
+          <w:sz w:val="18"/>
+          <w:szCs w:val="18"/>
+        </w:rPr>
+        <w:t>} </w:t>
+      </w:r>
+    </w:p>
+    <w:p>
+      <w:pPr>
+        <w:pStyle w:val="ListParagraph"/>
+        <w:numPr>
+          <w:ilvl w:val="0"/>
+          <w:numId w:val="1"/>
+        </w:numPr>
+        <w:shd w:val="clear" w:color="auto" w:fill="FFFFFE"/>
+        <w:spacing w:after="0" w:line="238" w:lineRule="atLeast"/>
+        <w:rPr>
+          <w:rFonts w:ascii="Consolas" w:eastAsia="Times New Roman" w:hAnsi="Consolas" w:cs="Times New Roman"/>
+          <w:color w:val="000000"/>
+          <w:sz w:val="18"/>
+          <w:szCs w:val="18"/>
+        </w:rPr>
+      </w:pPr>
+      <w:r>
+        <w:rPr>
+          <w:rFonts w:ascii="Consolas" w:eastAsia="Times New Roman" w:hAnsi="Consolas" w:cs="Times New Roman"/>
+          <w:color w:val="000000"/>
+          <w:sz w:val="18"/>
+          <w:szCs w:val="18"/>
+        </w:rPr>
+        <w:t>}</w:t>
       </w:r>
     </w:p>
     <w:p>
@@ -3507,7 +7221,7 @@
   <a:extraClrSchemeLst/>
   <a:extLst>
     <a:ext uri="{05A4C25C-085E-4340-85A3-A5531E510DB2}">
-      <thm15:themeFamily xmlns:thm15="http://schemas.microsoft.com/office/thememl/2012/main" xmlns="" name="Office Theme" id="{62F939B6-93AF-4DB8-9C6B-D6C7DFDC589F}" vid="{4A3C46E8-61CC-4603-A589-7422A47A8E4A}"/>
+      <thm15:themeFamily xmlns="" xmlns:thm15="http://schemas.microsoft.com/office/thememl/2012/main" name="Office Theme" id="{62F939B6-93AF-4DB8-9C6B-D6C7DFDC589F}" vid="{4A3C46E8-61CC-4603-A589-7422A47A8E4A}"/>
     </a:ext>
   </a:extLst>
 </a:theme>

</xml_diff>